<commit_message>
Adding full functionality for the desktop app, fixed polymorphism and bug fixes.
</commit_message>
<xml_diff>
--- a/Documentation/URS.docx
+++ b/Documentation/URS.docx
@@ -588,17 +588,61 @@
         </w:numPr>
         <w:jc w:val="left"/>
         <w:rPr>
-          <w:rFonts w:ascii="Calibri" w:hAnsi="Calibri"/>
-          <w:b w:val="false"/>
-          <w:b w:val="false"/>
-          <w:bCs w:val="false"/>
-          <w:i w:val="false"/>
+          <w:color w:val="55308D"/>
+        </w:rPr>
+      </w:pPr>
+      <w:r>
+        <w:rPr>
+          <w:rFonts w:ascii="Calibri" w:hAnsi="Calibri"/>
+          <w:b w:val="false"/>
+          <w:bCs w:val="false"/>
           <w:i w:val="false"/>
           <w:iCs w:val="false"/>
           <w:color w:val="55308D"/>
           <w:sz w:val="24"/>
           <w:szCs w:val="24"/>
         </w:rPr>
+        <w:t>Use cases</w:t>
+      </w:r>
+    </w:p>
+    <w:p>
+      <w:pPr>
+        <w:pStyle w:val="Normal"/>
+        <w:numPr>
+          <w:ilvl w:val="0"/>
+          <w:numId w:val="0"/>
+        </w:numPr>
+        <w:ind w:left="1429" w:hanging="0"/>
+        <w:jc w:val="left"/>
+        <w:rPr>
+          <w:rFonts w:ascii="Calibri" w:hAnsi="Calibri"/>
+          <w:b w:val="false"/>
+          <w:b w:val="false"/>
+          <w:bCs w:val="false"/>
+          <w:i w:val="false"/>
+          <w:i w:val="false"/>
+          <w:iCs w:val="false"/>
+          <w:sz w:val="24"/>
+          <w:szCs w:val="24"/>
+        </w:rPr>
+      </w:pPr>
+      <w:r>
+        <w:rPr>
+          <w:color w:val="55308D"/>
+        </w:rPr>
+      </w:r>
+    </w:p>
+    <w:p>
+      <w:pPr>
+        <w:pStyle w:val="Normal"/>
+        <w:numPr>
+          <w:ilvl w:val="0"/>
+          <w:numId w:val="2"/>
+        </w:numPr>
+        <w:jc w:val="left"/>
+        <w:rPr>
+          <w:color w:val="55308D"/>
+        </w:rPr>
       </w:pPr>
       <w:r>
         <w:rPr>
@@ -611,7 +655,7 @@
           <w:sz w:val="24"/>
           <w:szCs w:val="24"/>
         </w:rPr>
-        <w:t>Use cases</w:t>
+        <w:t>Wireframes</w:t>
       </w:r>
     </w:p>
     <w:p>
@@ -2254,8 +2298,57 @@
           <w:sz w:val="20"/>
           <w:szCs w:val="20"/>
         </w:rPr>
-        <w:t xml:space="preserve">(#NFR01) </w:t>
-      </w:r>
+        <w:t xml:space="preserve">(#NFR01) The web app must ensure secure access and data privacy for all users (M). </w:t>
+      </w:r>
+      <w:r>
+        <w:rPr>
+          <w:rFonts w:ascii="Calibri" w:hAnsi="Calibri"/>
+          <w:color w:val="000000"/>
+          <w:sz w:val="20"/>
+          <w:szCs w:val="20"/>
+        </w:rPr>
+        <w:t xml:space="preserve"> </w:t>
+      </w:r>
+    </w:p>
+    <w:p>
+      <w:pPr>
+        <w:pStyle w:val="Normal"/>
+        <w:numPr>
+          <w:ilvl w:val="0"/>
+          <w:numId w:val="0"/>
+        </w:numPr>
+        <w:ind w:left="1789" w:hanging="0"/>
+        <w:jc w:val="left"/>
+        <w:rPr>
+          <w:b w:val="false"/>
+          <w:b w:val="false"/>
+          <w:i w:val="false"/>
+          <w:i w:val="false"/>
+          <w:caps w:val="false"/>
+          <w:smallCaps w:val="false"/>
+          <w:spacing w:val="0"/>
+        </w:rPr>
+      </w:pPr>
+      <w:r>
+        <w:rPr>
+          <w:b w:val="false"/>
+          <w:i w:val="false"/>
+          <w:caps w:val="false"/>
+          <w:smallCaps w:val="false"/>
+          <w:spacing w:val="0"/>
+        </w:rPr>
+      </w:r>
+    </w:p>
+    <w:p>
+      <w:pPr>
+        <w:pStyle w:val="Normal"/>
+        <w:numPr>
+          <w:ilvl w:val="0"/>
+          <w:numId w:val="10"/>
+        </w:numPr>
+        <w:jc w:val="left"/>
+        <w:rPr/>
+      </w:pPr>
       <w:r>
         <w:rPr>
           <w:rFonts w:ascii="Calibri" w:hAnsi="Calibri"/>
@@ -2268,12 +2361,110 @@
           <w:sz w:val="20"/>
           <w:szCs w:val="20"/>
         </w:rPr>
-        <w:t xml:space="preserve">The web app must ensure secure access and data privacy for all users </w:t>
-      </w:r>
-      <w:r>
-        <w:rPr>
-          <w:rFonts w:ascii="Calibri" w:hAnsi="Calibri"/>
-          <w:b w:val="false"/>
+        <w:t>(#NFR02) The web app must use encryption for sensitive data such as user passwords and payment information (S).</w:t>
+      </w:r>
+      <w:r>
+        <w:rPr>
+          <w:rFonts w:ascii="Calibri" w:hAnsi="Calibri"/>
+          <w:color w:val="000000"/>
+          <w:sz w:val="20"/>
+          <w:szCs w:val="20"/>
+        </w:rPr>
+        <w:t xml:space="preserve"> </w:t>
+      </w:r>
+    </w:p>
+    <w:p>
+      <w:pPr>
+        <w:pStyle w:val="Normal"/>
+        <w:jc w:val="left"/>
+        <w:rPr>
+          <w:rFonts w:ascii="Calibri" w:hAnsi="Calibri"/>
+          <w:color w:val="000000"/>
+          <w:sz w:val="20"/>
+          <w:szCs w:val="20"/>
+        </w:rPr>
+      </w:pPr>
+      <w:r>
+        <w:rPr>
+          <w:rFonts w:ascii="Calibri" w:hAnsi="Calibri"/>
+          <w:color w:val="000000"/>
+          <w:sz w:val="20"/>
+          <w:szCs w:val="20"/>
+        </w:rPr>
+        <w:tab/>
+      </w:r>
+    </w:p>
+    <w:p>
+      <w:pPr>
+        <w:pStyle w:val="Normal"/>
+        <w:jc w:val="left"/>
+        <w:rPr>
+          <w:rFonts w:ascii="Calibri" w:hAnsi="Calibri"/>
+          <w:color w:val="000000"/>
+          <w:sz w:val="20"/>
+          <w:szCs w:val="20"/>
+        </w:rPr>
+      </w:pPr>
+      <w:r>
+        <w:rPr>
+          <w:rFonts w:ascii="Calibri" w:hAnsi="Calibri"/>
+          <w:color w:val="000000"/>
+          <w:sz w:val="24"/>
+          <w:szCs w:val="24"/>
+        </w:rPr>
+        <w:tab/>
+        <w:t>2. Performance:</w:t>
+      </w:r>
+    </w:p>
+    <w:p>
+      <w:pPr>
+        <w:pStyle w:val="Normal"/>
+        <w:jc w:val="left"/>
+        <w:rPr>
+          <w:rFonts w:ascii="Calibri" w:hAnsi="Calibri"/>
+          <w:b w:val="false"/>
+          <w:b w:val="false"/>
+          <w:bCs w:val="false"/>
+          <w:i w:val="false"/>
+          <w:i w:val="false"/>
+          <w:caps w:val="false"/>
+          <w:smallCaps w:val="false"/>
+          <w:color w:val="000000"/>
+          <w:spacing w:val="0"/>
+          <w:sz w:val="24"/>
+          <w:szCs w:val="24"/>
+        </w:rPr>
+      </w:pPr>
+      <w:r>
+        <w:rPr>
+          <w:rFonts w:ascii="Calibri" w:hAnsi="Calibri"/>
+          <w:b w:val="false"/>
+          <w:bCs w:val="false"/>
+          <w:i w:val="false"/>
+          <w:caps w:val="false"/>
+          <w:smallCaps w:val="false"/>
+          <w:color w:val="000000"/>
+          <w:spacing w:val="0"/>
+          <w:sz w:val="24"/>
+          <w:szCs w:val="24"/>
+        </w:rPr>
+      </w:r>
+    </w:p>
+    <w:p>
+      <w:pPr>
+        <w:pStyle w:val="Normal"/>
+        <w:numPr>
+          <w:ilvl w:val="0"/>
+          <w:numId w:val="11"/>
+        </w:numPr>
+        <w:jc w:val="left"/>
+        <w:rPr/>
+      </w:pPr>
+      <w:r>
+        <w:rPr>
+          <w:rFonts w:ascii="Calibri" w:hAnsi="Calibri"/>
+          <w:b w:val="false"/>
+          <w:bCs w:val="false"/>
           <w:i w:val="false"/>
           <w:caps w:val="false"/>
           <w:smallCaps w:val="false"/>
@@ -2282,12 +2473,55 @@
           <w:sz w:val="20"/>
           <w:szCs w:val="20"/>
         </w:rPr>
-        <w:t>(M)</w:t>
-      </w:r>
-      <w:r>
-        <w:rPr>
-          <w:rFonts w:ascii="Calibri" w:hAnsi="Calibri"/>
-          <w:b w:val="false"/>
+        <w:t xml:space="preserve">(#NFR03) The web app must have fast and responsive loading times (S). </w:t>
+      </w:r>
+    </w:p>
+    <w:p>
+      <w:pPr>
+        <w:pStyle w:val="Normal"/>
+        <w:numPr>
+          <w:ilvl w:val="0"/>
+          <w:numId w:val="0"/>
+        </w:numPr>
+        <w:ind w:left="1800" w:hanging="0"/>
+        <w:jc w:val="left"/>
+        <w:rPr>
+          <w:b w:val="false"/>
+          <w:b w:val="false"/>
+          <w:bCs w:val="false"/>
+          <w:i w:val="false"/>
+          <w:i w:val="false"/>
+          <w:caps w:val="false"/>
+          <w:smallCaps w:val="false"/>
+          <w:spacing w:val="0"/>
+        </w:rPr>
+      </w:pPr>
+      <w:r>
+        <w:rPr>
+          <w:b w:val="false"/>
+          <w:bCs w:val="false"/>
+          <w:i w:val="false"/>
+          <w:caps w:val="false"/>
+          <w:smallCaps w:val="false"/>
+          <w:spacing w:val="0"/>
+        </w:rPr>
+      </w:r>
+    </w:p>
+    <w:p>
+      <w:pPr>
+        <w:pStyle w:val="Normal"/>
+        <w:numPr>
+          <w:ilvl w:val="0"/>
+          <w:numId w:val="11"/>
+        </w:numPr>
+        <w:jc w:val="left"/>
+        <w:rPr/>
+      </w:pPr>
+      <w:r>
+        <w:rPr>
+          <w:rFonts w:ascii="Calibri" w:hAnsi="Calibri"/>
+          <w:b w:val="false"/>
+          <w:bCs w:val="false"/>
           <w:i w:val="false"/>
           <w:caps w:val="false"/>
           <w:smallCaps w:val="false"/>
@@ -2296,16 +2530,7 @@
           <w:sz w:val="20"/>
           <w:szCs w:val="20"/>
         </w:rPr>
-        <w:t xml:space="preserve">. </w:t>
-      </w:r>
-      <w:r>
-        <w:rPr>
-          <w:rFonts w:ascii="Calibri" w:hAnsi="Calibri"/>
-          <w:color w:val="000000"/>
-          <w:sz w:val="20"/>
-          <w:szCs w:val="20"/>
-        </w:rPr>
-        <w:t xml:space="preserve"> </w:t>
+        <w:t xml:space="preserve">(#NFR04) The web app must be able to handle a large volume of users and data without compromising performance (S). </w:t>
       </w:r>
     </w:p>
     <w:p>
@@ -2315,35 +2540,41 @@
           <w:ilvl w:val="0"/>
           <w:numId w:val="0"/>
         </w:numPr>
-        <w:ind w:left="1789" w:hanging="0"/>
-        <w:jc w:val="left"/>
-        <w:rPr>
-          <w:b w:val="false"/>
-          <w:b w:val="false"/>
+        <w:ind w:left="1800" w:hanging="0"/>
+        <w:jc w:val="left"/>
+        <w:rPr>
+          <w:rFonts w:ascii="Calibri" w:hAnsi="Calibri"/>
+          <w:b w:val="false"/>
+          <w:b w:val="false"/>
+          <w:bCs w:val="false"/>
           <w:i w:val="false"/>
           <w:i w:val="false"/>
           <w:caps w:val="false"/>
           <w:smallCaps w:val="false"/>
+          <w:color w:val="000000"/>
           <w:spacing w:val="0"/>
-        </w:rPr>
-      </w:pPr>
-      <w:r>
-        <w:rPr>
-          <w:b w:val="false"/>
+          <w:sz w:val="24"/>
+          <w:szCs w:val="24"/>
+        </w:rPr>
+      </w:pPr>
+      <w:r>
+        <w:rPr>
+          <w:rFonts w:ascii="Calibri" w:hAnsi="Calibri"/>
+          <w:b w:val="false"/>
+          <w:bCs w:val="false"/>
           <w:i w:val="false"/>
           <w:caps w:val="false"/>
           <w:smallCaps w:val="false"/>
+          <w:color w:val="000000"/>
           <w:spacing w:val="0"/>
-        </w:rPr>
-      </w:r>
-    </w:p>
-    <w:p>
-      <w:pPr>
-        <w:pStyle w:val="Normal"/>
-        <w:numPr>
-          <w:ilvl w:val="0"/>
-          <w:numId w:val="10"/>
-        </w:numPr>
+          <w:sz w:val="24"/>
+          <w:szCs w:val="24"/>
+        </w:rPr>
+      </w:r>
+    </w:p>
+    <w:p>
+      <w:pPr>
+        <w:pStyle w:val="Normal"/>
         <w:jc w:val="left"/>
         <w:rPr/>
       </w:pPr>
@@ -2351,6 +2582,7 @@
         <w:rPr>
           <w:rFonts w:ascii="Calibri" w:hAnsi="Calibri"/>
           <w:b w:val="false"/>
+          <w:bCs w:val="false"/>
           <w:i w:val="false"/>
           <w:caps w:val="false"/>
           <w:smallCaps w:val="false"/>
@@ -2359,12 +2591,43 @@
           <w:sz w:val="20"/>
           <w:szCs w:val="20"/>
         </w:rPr>
-        <w:t xml:space="preserve">(#NFR02) </w:t>
-      </w:r>
-      <w:r>
-        <w:rPr>
-          <w:rFonts w:ascii="Calibri" w:hAnsi="Calibri"/>
-          <w:b w:val="false"/>
+        <w:tab/>
+      </w:r>
+      <w:r>
+        <w:rPr>
+          <w:rFonts w:ascii="Calibri" w:hAnsi="Calibri"/>
+          <w:b w:val="false"/>
+          <w:bCs w:val="false"/>
+          <w:i w:val="false"/>
+          <w:caps w:val="false"/>
+          <w:smallCaps w:val="false"/>
+          <w:color w:val="000000"/>
+          <w:spacing w:val="0"/>
+          <w:sz w:val="24"/>
+          <w:szCs w:val="24"/>
+        </w:rPr>
+        <w:t xml:space="preserve">3. Usability: </w:t>
+      </w:r>
+    </w:p>
+    <w:p>
+      <w:pPr>
+        <w:pStyle w:val="Normal"/>
+        <w:jc w:val="left"/>
+        <w:rPr>
+          <w:rFonts w:ascii="Calibri" w:hAnsi="Calibri"/>
+          <w:b w:val="false"/>
+          <w:b w:val="false"/>
+          <w:bCs w:val="false"/>
+          <w:color w:val="000000"/>
+          <w:sz w:val="20"/>
+          <w:szCs w:val="20"/>
+        </w:rPr>
+      </w:pPr>
+      <w:r>
+        <w:rPr>
+          <w:rFonts w:ascii="Calibri" w:hAnsi="Calibri"/>
+          <w:b w:val="false"/>
+          <w:bCs w:val="false"/>
           <w:i w:val="false"/>
           <w:caps w:val="false"/>
           <w:smallCaps w:val="false"/>
@@ -2373,12 +2636,39 @@
           <w:sz w:val="20"/>
           <w:szCs w:val="20"/>
         </w:rPr>
-        <w:t xml:space="preserve">The web app must use encryption for sensitive data such as user passwords and payment information </w:t>
-      </w:r>
-      <w:r>
-        <w:rPr>
-          <w:rFonts w:ascii="Calibri" w:hAnsi="Calibri"/>
-          <w:b w:val="false"/>
+        <w:tab/>
+      </w:r>
+      <w:r>
+        <w:rPr>
+          <w:rFonts w:ascii="Calibri" w:hAnsi="Calibri"/>
+          <w:b w:val="false"/>
+          <w:bCs w:val="false"/>
+          <w:i w:val="false"/>
+          <w:caps w:val="false"/>
+          <w:smallCaps w:val="false"/>
+          <w:color w:val="000000"/>
+          <w:spacing w:val="0"/>
+          <w:sz w:val="24"/>
+          <w:szCs w:val="24"/>
+        </w:rPr>
+        <w:t xml:space="preserve"> </w:t>
+      </w:r>
+    </w:p>
+    <w:p>
+      <w:pPr>
+        <w:pStyle w:val="Normal"/>
+        <w:numPr>
+          <w:ilvl w:val="0"/>
+          <w:numId w:val="12"/>
+        </w:numPr>
+        <w:jc w:val="left"/>
+        <w:rPr/>
+      </w:pPr>
+      <w:r>
+        <w:rPr>
+          <w:rFonts w:ascii="Calibri" w:hAnsi="Calibri"/>
+          <w:b w:val="false"/>
+          <w:bCs w:val="false"/>
           <w:i w:val="false"/>
           <w:caps w:val="false"/>
           <w:smallCaps w:val="false"/>
@@ -2387,178 +2677,7 @@
           <w:sz w:val="20"/>
           <w:szCs w:val="20"/>
         </w:rPr>
-        <w:t>(S)</w:t>
-      </w:r>
-      <w:r>
-        <w:rPr>
-          <w:rFonts w:ascii="Calibri" w:hAnsi="Calibri"/>
-          <w:b w:val="false"/>
-          <w:i w:val="false"/>
-          <w:caps w:val="false"/>
-          <w:smallCaps w:val="false"/>
-          <w:color w:val="000000"/>
-          <w:spacing w:val="0"/>
-          <w:sz w:val="20"/>
-          <w:szCs w:val="20"/>
-        </w:rPr>
-        <w:t>.</w:t>
-      </w:r>
-      <w:r>
-        <w:rPr>
-          <w:rFonts w:ascii="Calibri" w:hAnsi="Calibri"/>
-          <w:color w:val="000000"/>
-          <w:sz w:val="20"/>
-          <w:szCs w:val="20"/>
-        </w:rPr>
-        <w:t xml:space="preserve"> </w:t>
-      </w:r>
-    </w:p>
-    <w:p>
-      <w:pPr>
-        <w:pStyle w:val="Normal"/>
-        <w:jc w:val="left"/>
-        <w:rPr>
-          <w:rFonts w:ascii="Calibri" w:hAnsi="Calibri"/>
-          <w:color w:val="000000"/>
-          <w:sz w:val="20"/>
-          <w:szCs w:val="20"/>
-        </w:rPr>
-      </w:pPr>
-      <w:r>
-        <w:rPr>
-          <w:rFonts w:ascii="Calibri" w:hAnsi="Calibri"/>
-          <w:color w:val="000000"/>
-          <w:sz w:val="20"/>
-          <w:szCs w:val="20"/>
-        </w:rPr>
-        <w:tab/>
-      </w:r>
-    </w:p>
-    <w:p>
-      <w:pPr>
-        <w:pStyle w:val="Normal"/>
-        <w:jc w:val="left"/>
-        <w:rPr>
-          <w:rFonts w:ascii="Calibri" w:hAnsi="Calibri"/>
-          <w:color w:val="000000"/>
-          <w:sz w:val="20"/>
-          <w:szCs w:val="20"/>
-        </w:rPr>
-      </w:pPr>
-      <w:r>
-        <w:rPr>
-          <w:rFonts w:ascii="Calibri" w:hAnsi="Calibri"/>
-          <w:color w:val="000000"/>
-          <w:sz w:val="24"/>
-          <w:szCs w:val="24"/>
-        </w:rPr>
-        <w:tab/>
-        <w:t>2. Performance:</w:t>
-      </w:r>
-    </w:p>
-    <w:p>
-      <w:pPr>
-        <w:pStyle w:val="Normal"/>
-        <w:jc w:val="left"/>
-        <w:rPr>
-          <w:rFonts w:ascii="Calibri" w:hAnsi="Calibri"/>
-          <w:b w:val="false"/>
-          <w:b w:val="false"/>
-          <w:bCs w:val="false"/>
-          <w:i w:val="false"/>
-          <w:i w:val="false"/>
-          <w:caps w:val="false"/>
-          <w:smallCaps w:val="false"/>
-          <w:color w:val="000000"/>
-          <w:spacing w:val="0"/>
-          <w:sz w:val="24"/>
-          <w:szCs w:val="24"/>
-        </w:rPr>
-      </w:pPr>
-      <w:r>
-        <w:rPr>
-          <w:rFonts w:ascii="Calibri" w:hAnsi="Calibri"/>
-          <w:b w:val="false"/>
-          <w:bCs w:val="false"/>
-          <w:i w:val="false"/>
-          <w:caps w:val="false"/>
-          <w:smallCaps w:val="false"/>
-          <w:color w:val="000000"/>
-          <w:spacing w:val="0"/>
-          <w:sz w:val="24"/>
-          <w:szCs w:val="24"/>
-        </w:rPr>
-      </w:r>
-    </w:p>
-    <w:p>
-      <w:pPr>
-        <w:pStyle w:val="Normal"/>
-        <w:numPr>
-          <w:ilvl w:val="0"/>
-          <w:numId w:val="11"/>
-        </w:numPr>
-        <w:jc w:val="left"/>
-        <w:rPr/>
-      </w:pPr>
-      <w:r>
-        <w:rPr>
-          <w:rFonts w:ascii="Calibri" w:hAnsi="Calibri"/>
-          <w:b w:val="false"/>
-          <w:bCs w:val="false"/>
-          <w:i w:val="false"/>
-          <w:caps w:val="false"/>
-          <w:smallCaps w:val="false"/>
-          <w:color w:val="000000"/>
-          <w:spacing w:val="0"/>
-          <w:sz w:val="20"/>
-          <w:szCs w:val="20"/>
-        </w:rPr>
-        <w:t xml:space="preserve">(#NFR03) </w:t>
-      </w:r>
-      <w:r>
-        <w:rPr>
-          <w:rFonts w:ascii="Calibri" w:hAnsi="Calibri"/>
-          <w:b w:val="false"/>
-          <w:bCs w:val="false"/>
-          <w:i w:val="false"/>
-          <w:caps w:val="false"/>
-          <w:smallCaps w:val="false"/>
-          <w:color w:val="000000"/>
-          <w:spacing w:val="0"/>
-          <w:sz w:val="20"/>
-          <w:szCs w:val="20"/>
-        </w:rPr>
-        <w:t xml:space="preserve">The web app must have fast and responsive loading times </w:t>
-      </w:r>
-      <w:r>
-        <w:rPr>
-          <w:rFonts w:ascii="Calibri" w:hAnsi="Calibri"/>
-          <w:b w:val="false"/>
-          <w:bCs w:val="false"/>
-          <w:i w:val="false"/>
-          <w:caps w:val="false"/>
-          <w:smallCaps w:val="false"/>
-          <w:color w:val="000000"/>
-          <w:spacing w:val="0"/>
-          <w:sz w:val="20"/>
-          <w:szCs w:val="20"/>
-        </w:rPr>
-        <w:t>(S)</w:t>
-      </w:r>
-      <w:r>
-        <w:rPr>
-          <w:rFonts w:ascii="Calibri" w:hAnsi="Calibri"/>
-          <w:b w:val="false"/>
-          <w:bCs w:val="false"/>
-          <w:i w:val="false"/>
-          <w:caps w:val="false"/>
-          <w:smallCaps w:val="false"/>
-          <w:color w:val="000000"/>
-          <w:spacing w:val="0"/>
-          <w:sz w:val="20"/>
-          <w:szCs w:val="20"/>
-        </w:rPr>
-        <w:t xml:space="preserve">. </w:t>
+        <w:t>(#NFR05) The web app must have a user-friendly interface that is easy to navigate and understand (M).</w:t>
       </w:r>
     </w:p>
     <w:p>
@@ -2571,300 +2690,6 @@
         <w:ind w:left="1800" w:hanging="0"/>
         <w:jc w:val="left"/>
         <w:rPr>
-          <w:b w:val="false"/>
-          <w:b w:val="false"/>
-          <w:bCs w:val="false"/>
-          <w:i w:val="false"/>
-          <w:i w:val="false"/>
-          <w:caps w:val="false"/>
-          <w:smallCaps w:val="false"/>
-          <w:spacing w:val="0"/>
-        </w:rPr>
-      </w:pPr>
-      <w:r>
-        <w:rPr>
-          <w:b w:val="false"/>
-          <w:bCs w:val="false"/>
-          <w:i w:val="false"/>
-          <w:caps w:val="false"/>
-          <w:smallCaps w:val="false"/>
-          <w:spacing w:val="0"/>
-        </w:rPr>
-      </w:r>
-    </w:p>
-    <w:p>
-      <w:pPr>
-        <w:pStyle w:val="Normal"/>
-        <w:numPr>
-          <w:ilvl w:val="0"/>
-          <w:numId w:val="11"/>
-        </w:numPr>
-        <w:jc w:val="left"/>
-        <w:rPr/>
-      </w:pPr>
-      <w:r>
-        <w:rPr>
-          <w:rFonts w:ascii="Calibri" w:hAnsi="Calibri"/>
-          <w:b w:val="false"/>
-          <w:bCs w:val="false"/>
-          <w:i w:val="false"/>
-          <w:caps w:val="false"/>
-          <w:smallCaps w:val="false"/>
-          <w:color w:val="000000"/>
-          <w:spacing w:val="0"/>
-          <w:sz w:val="20"/>
-          <w:szCs w:val="20"/>
-        </w:rPr>
-        <w:t xml:space="preserve">(#NFR04) </w:t>
-      </w:r>
-      <w:r>
-        <w:rPr>
-          <w:rFonts w:ascii="Calibri" w:hAnsi="Calibri"/>
-          <w:b w:val="false"/>
-          <w:bCs w:val="false"/>
-          <w:i w:val="false"/>
-          <w:caps w:val="false"/>
-          <w:smallCaps w:val="false"/>
-          <w:color w:val="000000"/>
-          <w:spacing w:val="0"/>
-          <w:sz w:val="20"/>
-          <w:szCs w:val="20"/>
-        </w:rPr>
-        <w:t xml:space="preserve">The web app must be able to handle a large volume of users and data without compromising performance </w:t>
-      </w:r>
-      <w:r>
-        <w:rPr>
-          <w:rFonts w:ascii="Calibri" w:hAnsi="Calibri"/>
-          <w:b w:val="false"/>
-          <w:bCs w:val="false"/>
-          <w:i w:val="false"/>
-          <w:caps w:val="false"/>
-          <w:smallCaps w:val="false"/>
-          <w:color w:val="000000"/>
-          <w:spacing w:val="0"/>
-          <w:sz w:val="20"/>
-          <w:szCs w:val="20"/>
-        </w:rPr>
-        <w:t>(S)</w:t>
-      </w:r>
-      <w:r>
-        <w:rPr>
-          <w:rFonts w:ascii="Calibri" w:hAnsi="Calibri"/>
-          <w:b w:val="false"/>
-          <w:bCs w:val="false"/>
-          <w:i w:val="false"/>
-          <w:caps w:val="false"/>
-          <w:smallCaps w:val="false"/>
-          <w:color w:val="000000"/>
-          <w:spacing w:val="0"/>
-          <w:sz w:val="20"/>
-          <w:szCs w:val="20"/>
-        </w:rPr>
-        <w:t xml:space="preserve">. </w:t>
-      </w:r>
-    </w:p>
-    <w:p>
-      <w:pPr>
-        <w:pStyle w:val="Normal"/>
-        <w:numPr>
-          <w:ilvl w:val="0"/>
-          <w:numId w:val="0"/>
-        </w:numPr>
-        <w:ind w:left="1800" w:hanging="0"/>
-        <w:jc w:val="left"/>
-        <w:rPr>
-          <w:rFonts w:ascii="Calibri" w:hAnsi="Calibri"/>
-          <w:b w:val="false"/>
-          <w:b w:val="false"/>
-          <w:bCs w:val="false"/>
-          <w:i w:val="false"/>
-          <w:i w:val="false"/>
-          <w:caps w:val="false"/>
-          <w:smallCaps w:val="false"/>
-          <w:color w:val="000000"/>
-          <w:spacing w:val="0"/>
-          <w:sz w:val="24"/>
-          <w:szCs w:val="24"/>
-        </w:rPr>
-      </w:pPr>
-      <w:r>
-        <w:rPr>
-          <w:rFonts w:ascii="Calibri" w:hAnsi="Calibri"/>
-          <w:b w:val="false"/>
-          <w:bCs w:val="false"/>
-          <w:i w:val="false"/>
-          <w:caps w:val="false"/>
-          <w:smallCaps w:val="false"/>
-          <w:color w:val="000000"/>
-          <w:spacing w:val="0"/>
-          <w:sz w:val="24"/>
-          <w:szCs w:val="24"/>
-        </w:rPr>
-      </w:r>
-    </w:p>
-    <w:p>
-      <w:pPr>
-        <w:pStyle w:val="Normal"/>
-        <w:jc w:val="left"/>
-        <w:rPr/>
-      </w:pPr>
-      <w:r>
-        <w:rPr>
-          <w:rFonts w:ascii="Calibri" w:hAnsi="Calibri"/>
-          <w:b w:val="false"/>
-          <w:bCs w:val="false"/>
-          <w:i w:val="false"/>
-          <w:caps w:val="false"/>
-          <w:smallCaps w:val="false"/>
-          <w:color w:val="000000"/>
-          <w:spacing w:val="0"/>
-          <w:sz w:val="20"/>
-          <w:szCs w:val="20"/>
-        </w:rPr>
-        <w:tab/>
-      </w:r>
-      <w:r>
-        <w:rPr>
-          <w:rFonts w:ascii="Calibri" w:hAnsi="Calibri"/>
-          <w:b w:val="false"/>
-          <w:bCs w:val="false"/>
-          <w:i w:val="false"/>
-          <w:caps w:val="false"/>
-          <w:smallCaps w:val="false"/>
-          <w:color w:val="000000"/>
-          <w:spacing w:val="0"/>
-          <w:sz w:val="24"/>
-          <w:szCs w:val="24"/>
-        </w:rPr>
-        <w:t xml:space="preserve">3. Usability: </w:t>
-      </w:r>
-    </w:p>
-    <w:p>
-      <w:pPr>
-        <w:pStyle w:val="Normal"/>
-        <w:jc w:val="left"/>
-        <w:rPr>
-          <w:rFonts w:ascii="Calibri" w:hAnsi="Calibri"/>
-          <w:b w:val="false"/>
-          <w:b w:val="false"/>
-          <w:bCs w:val="false"/>
-          <w:color w:val="000000"/>
-          <w:sz w:val="20"/>
-          <w:szCs w:val="20"/>
-        </w:rPr>
-      </w:pPr>
-      <w:r>
-        <w:rPr>
-          <w:rFonts w:ascii="Calibri" w:hAnsi="Calibri"/>
-          <w:b w:val="false"/>
-          <w:bCs w:val="false"/>
-          <w:i w:val="false"/>
-          <w:caps w:val="false"/>
-          <w:smallCaps w:val="false"/>
-          <w:color w:val="000000"/>
-          <w:spacing w:val="0"/>
-          <w:sz w:val="20"/>
-          <w:szCs w:val="20"/>
-        </w:rPr>
-        <w:tab/>
-      </w:r>
-      <w:r>
-        <w:rPr>
-          <w:rFonts w:ascii="Calibri" w:hAnsi="Calibri"/>
-          <w:b w:val="false"/>
-          <w:bCs w:val="false"/>
-          <w:i w:val="false"/>
-          <w:caps w:val="false"/>
-          <w:smallCaps w:val="false"/>
-          <w:color w:val="000000"/>
-          <w:spacing w:val="0"/>
-          <w:sz w:val="24"/>
-          <w:szCs w:val="24"/>
-        </w:rPr>
-        <w:t xml:space="preserve"> </w:t>
-      </w:r>
-    </w:p>
-    <w:p>
-      <w:pPr>
-        <w:pStyle w:val="Normal"/>
-        <w:numPr>
-          <w:ilvl w:val="0"/>
-          <w:numId w:val="12"/>
-        </w:numPr>
-        <w:jc w:val="left"/>
-        <w:rPr/>
-      </w:pPr>
-      <w:r>
-        <w:rPr>
-          <w:rFonts w:ascii="Calibri" w:hAnsi="Calibri"/>
-          <w:b w:val="false"/>
-          <w:bCs w:val="false"/>
-          <w:i w:val="false"/>
-          <w:caps w:val="false"/>
-          <w:smallCaps w:val="false"/>
-          <w:color w:val="000000"/>
-          <w:spacing w:val="0"/>
-          <w:sz w:val="20"/>
-          <w:szCs w:val="20"/>
-        </w:rPr>
-        <w:t xml:space="preserve">(#NFR05) </w:t>
-      </w:r>
-      <w:r>
-        <w:rPr>
-          <w:rFonts w:ascii="Calibri" w:hAnsi="Calibri"/>
-          <w:b w:val="false"/>
-          <w:bCs w:val="false"/>
-          <w:i w:val="false"/>
-          <w:caps w:val="false"/>
-          <w:smallCaps w:val="false"/>
-          <w:color w:val="000000"/>
-          <w:spacing w:val="0"/>
-          <w:sz w:val="20"/>
-          <w:szCs w:val="20"/>
-        </w:rPr>
-        <w:t xml:space="preserve">The web app must have a user-friendly interface that is easy to navigate and understand </w:t>
-      </w:r>
-      <w:r>
-        <w:rPr>
-          <w:rFonts w:ascii="Calibri" w:hAnsi="Calibri"/>
-          <w:b w:val="false"/>
-          <w:bCs w:val="false"/>
-          <w:i w:val="false"/>
-          <w:caps w:val="false"/>
-          <w:smallCaps w:val="false"/>
-          <w:color w:val="000000"/>
-          <w:spacing w:val="0"/>
-          <w:sz w:val="20"/>
-          <w:szCs w:val="20"/>
-        </w:rPr>
-        <w:t>(M)</w:t>
-      </w:r>
-      <w:r>
-        <w:rPr>
-          <w:rFonts w:ascii="Calibri" w:hAnsi="Calibri"/>
-          <w:b w:val="false"/>
-          <w:bCs w:val="false"/>
-          <w:i w:val="false"/>
-          <w:caps w:val="false"/>
-          <w:smallCaps w:val="false"/>
-          <w:color w:val="000000"/>
-          <w:spacing w:val="0"/>
-          <w:sz w:val="20"/>
-          <w:szCs w:val="20"/>
-        </w:rPr>
-        <w:t>.</w:t>
-      </w:r>
-    </w:p>
-    <w:p>
-      <w:pPr>
-        <w:pStyle w:val="Normal"/>
-        <w:numPr>
-          <w:ilvl w:val="0"/>
-          <w:numId w:val="0"/>
-        </w:numPr>
-        <w:ind w:left="1800" w:hanging="0"/>
-        <w:jc w:val="left"/>
-        <w:rPr>
           <w:i w:val="false"/>
           <w:i w:val="false"/>
           <w:caps w:val="false"/>
@@ -3182,30 +3007,7 @@
         <w:tab/>
         <w:tab/>
         <w:tab/>
-      </w:r>
-      <w:r>
-        <w:rPr>
-          <w:rFonts w:ascii="Calibri" w:hAnsi="Calibri"/>
-          <w:b w:val="false"/>
-          <w:bCs w:val="false"/>
-          <w:i/>
-          <w:iCs/>
-          <w:sz w:val="24"/>
-          <w:szCs w:val="24"/>
-        </w:rPr>
-        <w:t>4</w:t>
-      </w:r>
-      <w:r>
-        <w:rPr>
-          <w:rFonts w:ascii="Calibri" w:hAnsi="Calibri"/>
-          <w:b w:val="false"/>
-          <w:bCs w:val="false"/>
-          <w:i/>
-          <w:iCs/>
-          <w:sz w:val="24"/>
-          <w:szCs w:val="24"/>
-        </w:rPr>
-        <w:t>a: Actor left one/many of the fields empty</w:t>
+        <w:t>4a: Actor left one/many of the fields empty</w:t>
       </w:r>
     </w:p>
     <w:p>
@@ -3257,78 +3059,7 @@
         <w:tab/>
         <w:tab/>
         <w:tab/>
-      </w:r>
-      <w:r>
-        <w:rPr>
-          <w:rFonts w:ascii="Calibri" w:hAnsi="Calibri"/>
-          <w:b w:val="false"/>
-          <w:bCs w:val="false"/>
-          <w:i/>
-          <w:iCs/>
-          <w:sz w:val="24"/>
-          <w:szCs w:val="24"/>
-        </w:rPr>
-        <w:t>4</w:t>
-      </w:r>
-      <w:r>
-        <w:rPr>
-          <w:rFonts w:ascii="Calibri" w:hAnsi="Calibri"/>
-          <w:b w:val="false"/>
-          <w:bCs w:val="false"/>
-          <w:i/>
-          <w:iCs/>
-          <w:sz w:val="24"/>
-          <w:szCs w:val="24"/>
-        </w:rPr>
-        <w:t>b: Actor cho</w:t>
-      </w:r>
-      <w:r>
-        <w:rPr>
-          <w:rFonts w:ascii="Calibri" w:hAnsi="Calibri"/>
-          <w:b w:val="false"/>
-          <w:bCs w:val="false"/>
-          <w:i/>
-          <w:iCs/>
-          <w:sz w:val="24"/>
-          <w:szCs w:val="24"/>
-        </w:rPr>
-        <w:t>o</w:t>
-      </w:r>
-      <w:r>
-        <w:rPr>
-          <w:rFonts w:ascii="Calibri" w:hAnsi="Calibri"/>
-          <w:b w:val="false"/>
-          <w:bCs w:val="false"/>
-          <w:i/>
-          <w:iCs/>
-          <w:sz w:val="24"/>
-          <w:szCs w:val="24"/>
-        </w:rPr>
-        <w:t>se</w:t>
-      </w:r>
-      <w:r>
-        <w:rPr>
-          <w:rFonts w:ascii="Calibri" w:hAnsi="Calibri"/>
-          <w:b w:val="false"/>
-          <w:bCs w:val="false"/>
-          <w:i/>
-          <w:iCs/>
-          <w:sz w:val="24"/>
-          <w:szCs w:val="24"/>
-        </w:rPr>
-        <w:t>s</w:t>
-      </w:r>
-      <w:r>
-        <w:rPr>
-          <w:rFonts w:ascii="Calibri" w:hAnsi="Calibri"/>
-          <w:b w:val="false"/>
-          <w:bCs w:val="false"/>
-          <w:i/>
-          <w:iCs/>
-          <w:sz w:val="24"/>
-          <w:szCs w:val="24"/>
-        </w:rPr>
-        <w:t xml:space="preserve"> an existing username, email</w:t>
+        <w:t>4b: Actor chooses an existing username, email</w:t>
       </w:r>
     </w:p>
     <w:p>
@@ -3615,30 +3346,7 @@
         <w:tab/>
         <w:tab/>
         <w:tab/>
-      </w:r>
-      <w:r>
-        <w:rPr>
-          <w:rFonts w:ascii="Calibri" w:hAnsi="Calibri"/>
-          <w:b w:val="false"/>
-          <w:bCs w:val="false"/>
-          <w:i/>
-          <w:iCs/>
-          <w:sz w:val="24"/>
-          <w:szCs w:val="24"/>
-        </w:rPr>
-        <w:t>4</w:t>
-      </w:r>
-      <w:r>
-        <w:rPr>
-          <w:rFonts w:ascii="Calibri" w:hAnsi="Calibri"/>
-          <w:b w:val="false"/>
-          <w:bCs w:val="false"/>
-          <w:i/>
-          <w:iCs/>
-          <w:sz w:val="24"/>
-          <w:szCs w:val="24"/>
-        </w:rPr>
-        <w:t>a: Wrong credentials</w:t>
+        <w:t>4a: Wrong credentials</w:t>
       </w:r>
     </w:p>
     <w:p>
@@ -6619,17 +6327,7 @@
           <w:numId w:val="32"/>
         </w:numPr>
         <w:jc w:val="left"/>
-        <w:rPr>
-          <w:rFonts w:ascii="Calibri" w:hAnsi="Calibri"/>
-          <w:b w:val="false"/>
-          <w:b w:val="false"/>
-          <w:bCs w:val="false"/>
-          <w:i w:val="false"/>
-          <w:i w:val="false"/>
-          <w:iCs w:val="false"/>
-          <w:sz w:val="24"/>
-          <w:szCs w:val="24"/>
-        </w:rPr>
+        <w:rPr/>
       </w:pPr>
       <w:r>
         <w:rPr>
@@ -7254,30 +6952,458 @@
         </w:numPr>
         <w:ind w:left="1131" w:hanging="0"/>
         <w:jc w:val="left"/>
-        <w:rPr/>
-      </w:pPr>
-      <w:r>
-        <w:rPr/>
+        <w:rPr>
+          <w:rFonts w:ascii="Calibri" w:hAnsi="Calibri"/>
+          <w:sz w:val="24"/>
+          <w:szCs w:val="24"/>
+        </w:rPr>
+      </w:pPr>
+      <w:r>
+        <w:rPr>
+          <w:rFonts w:ascii="Calibri" w:hAnsi="Calibri"/>
+          <w:sz w:val="24"/>
+          <w:szCs w:val="24"/>
+        </w:rPr>
       </w:r>
     </w:p>
     <w:p>
       <w:pPr>
         <w:pStyle w:val="TextBody"/>
-        <w:rPr/>
-      </w:pPr>
-      <w:r>
-        <w:rPr/>
-        <w:br/>
-      </w:r>
-    </w:p>
-    <w:p>
-      <w:pPr>
-        <w:pStyle w:val="Normal"/>
-        <w:jc w:val="left"/>
-        <w:rPr/>
-      </w:pPr>
-      <w:r>
-        <w:rPr/>
+        <w:numPr>
+          <w:ilvl w:val="0"/>
+          <w:numId w:val="0"/>
+        </w:numPr>
+        <w:ind w:hanging="0"/>
+        <w:jc w:val="left"/>
+        <w:rPr>
+          <w:rFonts w:ascii="Calibri" w:hAnsi="Calibri"/>
+          <w:b/>
+          <w:b/>
+          <w:bCs/>
+          <w:sz w:val="24"/>
+          <w:szCs w:val="24"/>
+        </w:rPr>
+      </w:pPr>
+      <w:r>
+        <w:rPr>
+          <w:rFonts w:ascii="Calibri" w:hAnsi="Calibri"/>
+          <w:b/>
+          <w:bCs/>
+          <w:sz w:val="24"/>
+          <w:szCs w:val="24"/>
+        </w:rPr>
+        <w:t>5. Wireframes</w:t>
+      </w:r>
+    </w:p>
+    <w:p>
+      <w:pPr>
+        <w:pStyle w:val="TextBody"/>
+        <w:numPr>
+          <w:ilvl w:val="0"/>
+          <w:numId w:val="0"/>
+        </w:numPr>
+        <w:ind w:hanging="0"/>
+        <w:jc w:val="left"/>
+        <w:rPr>
+          <w:rFonts w:ascii="Calibri" w:hAnsi="Calibri"/>
+          <w:b/>
+          <w:b/>
+          <w:bCs/>
+          <w:sz w:val="24"/>
+          <w:szCs w:val="24"/>
+        </w:rPr>
+      </w:pPr>
+      <w:r>
+        <w:rPr>
+          <w:rFonts w:ascii="Calibri" w:hAnsi="Calibri"/>
+          <w:b/>
+          <w:bCs/>
+          <w:sz w:val="24"/>
+          <w:szCs w:val="24"/>
+        </w:rPr>
+        <w:drawing>
+          <wp:anchor behindDoc="0" distT="0" distB="0" distL="0" distR="0" simplePos="0" locked="0" layoutInCell="1" allowOverlap="1" relativeHeight="2">
+            <wp:simplePos x="0" y="0"/>
+            <wp:positionH relativeFrom="column">
+              <wp:align>center</wp:align>
+            </wp:positionH>
+            <wp:positionV relativeFrom="paragraph">
+              <wp:posOffset>635</wp:posOffset>
+            </wp:positionV>
+            <wp:extent cx="6120130" cy="2938780"/>
+            <wp:effectExtent l="0" t="0" r="0" b="0"/>
+            <wp:wrapSquare wrapText="largest"/>
+            <wp:docPr id="1" name="Image1" descr=""/>
+            <wp:cNvGraphicFramePr>
+              <a:graphicFrameLocks xmlns:a="http://schemas.openxmlformats.org/drawingml/2006/main" noChangeAspect="1"/>
+            </wp:cNvGraphicFramePr>
+            <a:graphic xmlns:a="http://schemas.openxmlformats.org/drawingml/2006/main">
+              <a:graphicData uri="http://schemas.openxmlformats.org/drawingml/2006/picture">
+                <pic:pic xmlns:pic="http://schemas.openxmlformats.org/drawingml/2006/picture">
+                  <pic:nvPicPr>
+                    <pic:cNvPr id="1" name="Image1" descr=""/>
+                    <pic:cNvPicPr>
+                      <a:picLocks noChangeAspect="1" noChangeArrowheads="1"/>
+                    </pic:cNvPicPr>
+                  </pic:nvPicPr>
+                  <pic:blipFill>
+                    <a:blip r:embed="rId2"/>
+                    <a:stretch>
+                      <a:fillRect/>
+                    </a:stretch>
+                  </pic:blipFill>
+                  <pic:spPr bwMode="auto">
+                    <a:xfrm>
+                      <a:off x="0" y="0"/>
+                      <a:ext cx="6120130" cy="2938780"/>
+                    </a:xfrm>
+                    <a:prstGeom prst="rect">
+                      <a:avLst/>
+                    </a:prstGeom>
+                  </pic:spPr>
+                </pic:pic>
+              </a:graphicData>
+            </a:graphic>
+          </wp:anchor>
+        </w:drawing>
+      </w:r>
+    </w:p>
+    <w:p>
+      <w:pPr>
+        <w:pStyle w:val="TextBody"/>
+        <w:numPr>
+          <w:ilvl w:val="0"/>
+          <w:numId w:val="0"/>
+        </w:numPr>
+        <w:ind w:hanging="0"/>
+        <w:jc w:val="left"/>
+        <w:rPr>
+          <w:rFonts w:ascii="Calibri" w:hAnsi="Calibri"/>
+          <w:b/>
+          <w:b/>
+          <w:bCs/>
+          <w:sz w:val="24"/>
+          <w:szCs w:val="24"/>
+        </w:rPr>
+      </w:pPr>
+      <w:r>
+        <w:rPr>
+          <w:rFonts w:ascii="Calibri" w:hAnsi="Calibri"/>
+          <w:b/>
+          <w:bCs/>
+          <w:sz w:val="24"/>
+          <w:szCs w:val="24"/>
+        </w:rPr>
+        <w:drawing>
+          <wp:anchor behindDoc="0" distT="0" distB="0" distL="0" distR="0" simplePos="0" locked="0" layoutInCell="1" allowOverlap="1" relativeHeight="3">
+            <wp:simplePos x="0" y="0"/>
+            <wp:positionH relativeFrom="column">
+              <wp:align>center</wp:align>
+            </wp:positionH>
+            <wp:positionV relativeFrom="paragraph">
+              <wp:posOffset>635</wp:posOffset>
+            </wp:positionV>
+            <wp:extent cx="6120130" cy="2987675"/>
+            <wp:effectExtent l="0" t="0" r="0" b="0"/>
+            <wp:wrapSquare wrapText="largest"/>
+            <wp:docPr id="2" name="Image2" descr=""/>
+            <wp:cNvGraphicFramePr>
+              <a:graphicFrameLocks xmlns:a="http://schemas.openxmlformats.org/drawingml/2006/main" noChangeAspect="1"/>
+            </wp:cNvGraphicFramePr>
+            <a:graphic xmlns:a="http://schemas.openxmlformats.org/drawingml/2006/main">
+              <a:graphicData uri="http://schemas.openxmlformats.org/drawingml/2006/picture">
+                <pic:pic xmlns:pic="http://schemas.openxmlformats.org/drawingml/2006/picture">
+                  <pic:nvPicPr>
+                    <pic:cNvPr id="2" name="Image2" descr=""/>
+                    <pic:cNvPicPr>
+                      <a:picLocks noChangeAspect="1" noChangeArrowheads="1"/>
+                    </pic:cNvPicPr>
+                  </pic:nvPicPr>
+                  <pic:blipFill>
+                    <a:blip r:embed="rId3"/>
+                    <a:stretch>
+                      <a:fillRect/>
+                    </a:stretch>
+                  </pic:blipFill>
+                  <pic:spPr bwMode="auto">
+                    <a:xfrm>
+                      <a:off x="0" y="0"/>
+                      <a:ext cx="6120130" cy="2987675"/>
+                    </a:xfrm>
+                    <a:prstGeom prst="rect">
+                      <a:avLst/>
+                    </a:prstGeom>
+                  </pic:spPr>
+                </pic:pic>
+              </a:graphicData>
+            </a:graphic>
+          </wp:anchor>
+        </w:drawing>
+      </w:r>
+    </w:p>
+    <w:p>
+      <w:pPr>
+        <w:pStyle w:val="TextBody"/>
+        <w:numPr>
+          <w:ilvl w:val="0"/>
+          <w:numId w:val="0"/>
+        </w:numPr>
+        <w:ind w:hanging="0"/>
+        <w:jc w:val="left"/>
+        <w:rPr>
+          <w:rFonts w:ascii="Calibri" w:hAnsi="Calibri"/>
+          <w:b/>
+          <w:b/>
+          <w:bCs/>
+          <w:sz w:val="24"/>
+          <w:szCs w:val="24"/>
+        </w:rPr>
+      </w:pPr>
+      <w:r>
+        <w:rPr>
+          <w:rFonts w:ascii="Calibri" w:hAnsi="Calibri"/>
+          <w:b/>
+          <w:bCs/>
+          <w:sz w:val="24"/>
+          <w:szCs w:val="24"/>
+        </w:rPr>
+        <w:drawing>
+          <wp:anchor behindDoc="0" distT="0" distB="0" distL="0" distR="0" simplePos="0" locked="0" layoutInCell="1" allowOverlap="1" relativeHeight="4">
+            <wp:simplePos x="0" y="0"/>
+            <wp:positionH relativeFrom="column">
+              <wp:align>center</wp:align>
+            </wp:positionH>
+            <wp:positionV relativeFrom="paragraph">
+              <wp:posOffset>635</wp:posOffset>
+            </wp:positionV>
+            <wp:extent cx="6120130" cy="2957195"/>
+            <wp:effectExtent l="0" t="0" r="0" b="0"/>
+            <wp:wrapSquare wrapText="largest"/>
+            <wp:docPr id="3" name="Image3" descr=""/>
+            <wp:cNvGraphicFramePr>
+              <a:graphicFrameLocks xmlns:a="http://schemas.openxmlformats.org/drawingml/2006/main" noChangeAspect="1"/>
+            </wp:cNvGraphicFramePr>
+            <a:graphic xmlns:a="http://schemas.openxmlformats.org/drawingml/2006/main">
+              <a:graphicData uri="http://schemas.openxmlformats.org/drawingml/2006/picture">
+                <pic:pic xmlns:pic="http://schemas.openxmlformats.org/drawingml/2006/picture">
+                  <pic:nvPicPr>
+                    <pic:cNvPr id="3" name="Image3" descr=""/>
+                    <pic:cNvPicPr>
+                      <a:picLocks noChangeAspect="1" noChangeArrowheads="1"/>
+                    </pic:cNvPicPr>
+                  </pic:nvPicPr>
+                  <pic:blipFill>
+                    <a:blip r:embed="rId4"/>
+                    <a:stretch>
+                      <a:fillRect/>
+                    </a:stretch>
+                  </pic:blipFill>
+                  <pic:spPr bwMode="auto">
+                    <a:xfrm>
+                      <a:off x="0" y="0"/>
+                      <a:ext cx="6120130" cy="2957195"/>
+                    </a:xfrm>
+                    <a:prstGeom prst="rect">
+                      <a:avLst/>
+                    </a:prstGeom>
+                  </pic:spPr>
+                </pic:pic>
+              </a:graphicData>
+            </a:graphic>
+          </wp:anchor>
+        </w:drawing>
+      </w:r>
+    </w:p>
+    <w:p>
+      <w:pPr>
+        <w:pStyle w:val="TextBody"/>
+        <w:numPr>
+          <w:ilvl w:val="0"/>
+          <w:numId w:val="0"/>
+        </w:numPr>
+        <w:ind w:hanging="0"/>
+        <w:jc w:val="left"/>
+        <w:rPr>
+          <w:rFonts w:ascii="Calibri" w:hAnsi="Calibri"/>
+          <w:b/>
+          <w:b/>
+          <w:bCs/>
+          <w:sz w:val="24"/>
+          <w:szCs w:val="24"/>
+        </w:rPr>
+      </w:pPr>
+      <w:r>
+        <w:rPr>
+          <w:rFonts w:ascii="Calibri" w:hAnsi="Calibri"/>
+          <w:b/>
+          <w:bCs/>
+          <w:sz w:val="24"/>
+          <w:szCs w:val="24"/>
+        </w:rPr>
+        <w:drawing>
+          <wp:anchor behindDoc="0" distT="0" distB="0" distL="0" distR="0" simplePos="0" locked="0" layoutInCell="1" allowOverlap="1" relativeHeight="5">
+            <wp:simplePos x="0" y="0"/>
+            <wp:positionH relativeFrom="column">
+              <wp:align>center</wp:align>
+            </wp:positionH>
+            <wp:positionV relativeFrom="paragraph">
+              <wp:posOffset>635</wp:posOffset>
+            </wp:positionV>
+            <wp:extent cx="6120130" cy="2922905"/>
+            <wp:effectExtent l="0" t="0" r="0" b="0"/>
+            <wp:wrapSquare wrapText="largest"/>
+            <wp:docPr id="4" name="Image4" descr=""/>
+            <wp:cNvGraphicFramePr>
+              <a:graphicFrameLocks xmlns:a="http://schemas.openxmlformats.org/drawingml/2006/main" noChangeAspect="1"/>
+            </wp:cNvGraphicFramePr>
+            <a:graphic xmlns:a="http://schemas.openxmlformats.org/drawingml/2006/main">
+              <a:graphicData uri="http://schemas.openxmlformats.org/drawingml/2006/picture">
+                <pic:pic xmlns:pic="http://schemas.openxmlformats.org/drawingml/2006/picture">
+                  <pic:nvPicPr>
+                    <pic:cNvPr id="4" name="Image4" descr=""/>
+                    <pic:cNvPicPr>
+                      <a:picLocks noChangeAspect="1" noChangeArrowheads="1"/>
+                    </pic:cNvPicPr>
+                  </pic:nvPicPr>
+                  <pic:blipFill>
+                    <a:blip r:embed="rId5"/>
+                    <a:stretch>
+                      <a:fillRect/>
+                    </a:stretch>
+                  </pic:blipFill>
+                  <pic:spPr bwMode="auto">
+                    <a:xfrm>
+                      <a:off x="0" y="0"/>
+                      <a:ext cx="6120130" cy="2922905"/>
+                    </a:xfrm>
+                    <a:prstGeom prst="rect">
+                      <a:avLst/>
+                    </a:prstGeom>
+                  </pic:spPr>
+                </pic:pic>
+              </a:graphicData>
+            </a:graphic>
+          </wp:anchor>
+        </w:drawing>
+      </w:r>
+    </w:p>
+    <w:p>
+      <w:pPr>
+        <w:pStyle w:val="TextBody"/>
+        <w:numPr>
+          <w:ilvl w:val="0"/>
+          <w:numId w:val="0"/>
+        </w:numPr>
+        <w:spacing w:before="0" w:after="140"/>
+        <w:ind w:hanging="0"/>
+        <w:jc w:val="left"/>
+        <w:rPr>
+          <w:rFonts w:ascii="Calibri" w:hAnsi="Calibri"/>
+          <w:b/>
+          <w:b/>
+          <w:bCs/>
+          <w:sz w:val="24"/>
+          <w:szCs w:val="24"/>
+        </w:rPr>
+      </w:pPr>
+      <w:r>
+        <w:rPr>
+          <w:rFonts w:ascii="Calibri" w:hAnsi="Calibri"/>
+          <w:b/>
+          <w:bCs/>
+          <w:sz w:val="24"/>
+          <w:szCs w:val="24"/>
+        </w:rPr>
+        <w:drawing>
+          <wp:anchor behindDoc="0" distT="0" distB="0" distL="0" distR="0" simplePos="0" locked="0" layoutInCell="1" allowOverlap="1" relativeHeight="6">
+            <wp:simplePos x="0" y="0"/>
+            <wp:positionH relativeFrom="column">
+              <wp:align>center</wp:align>
+            </wp:positionH>
+            <wp:positionV relativeFrom="paragraph">
+              <wp:posOffset>635</wp:posOffset>
+            </wp:positionV>
+            <wp:extent cx="6120130" cy="2947670"/>
+            <wp:effectExtent l="0" t="0" r="0" b="0"/>
+            <wp:wrapSquare wrapText="largest"/>
+            <wp:docPr id="5" name="Image5" descr=""/>
+            <wp:cNvGraphicFramePr>
+              <a:graphicFrameLocks xmlns:a="http://schemas.openxmlformats.org/drawingml/2006/main" noChangeAspect="1"/>
+            </wp:cNvGraphicFramePr>
+            <a:graphic xmlns:a="http://schemas.openxmlformats.org/drawingml/2006/main">
+              <a:graphicData uri="http://schemas.openxmlformats.org/drawingml/2006/picture">
+                <pic:pic xmlns:pic="http://schemas.openxmlformats.org/drawingml/2006/picture">
+                  <pic:nvPicPr>
+                    <pic:cNvPr id="5" name="Image5" descr=""/>
+                    <pic:cNvPicPr>
+                      <a:picLocks noChangeAspect="1" noChangeArrowheads="1"/>
+                    </pic:cNvPicPr>
+                  </pic:nvPicPr>
+                  <pic:blipFill>
+                    <a:blip r:embed="rId6"/>
+                    <a:stretch>
+                      <a:fillRect/>
+                    </a:stretch>
+                  </pic:blipFill>
+                  <pic:spPr bwMode="auto">
+                    <a:xfrm>
+                      <a:off x="0" y="0"/>
+                      <a:ext cx="6120130" cy="2947670"/>
+                    </a:xfrm>
+                    <a:prstGeom prst="rect">
+                      <a:avLst/>
+                    </a:prstGeom>
+                  </pic:spPr>
+                </pic:pic>
+              </a:graphicData>
+            </a:graphic>
+          </wp:anchor>
+        </w:drawing>
+        <w:drawing>
+          <wp:anchor behindDoc="0" distT="0" distB="0" distL="0" distR="0" simplePos="0" locked="0" layoutInCell="1" allowOverlap="1" relativeHeight="7">
+            <wp:simplePos x="0" y="0"/>
+            <wp:positionH relativeFrom="column">
+              <wp:align>center</wp:align>
+            </wp:positionH>
+            <wp:positionV relativeFrom="paragraph">
+              <wp:posOffset>635</wp:posOffset>
+            </wp:positionV>
+            <wp:extent cx="6120130" cy="2932430"/>
+            <wp:effectExtent l="0" t="0" r="0" b="0"/>
+            <wp:wrapSquare wrapText="largest"/>
+            <wp:docPr id="6" name="Image6" descr=""/>
+            <wp:cNvGraphicFramePr>
+              <a:graphicFrameLocks xmlns:a="http://schemas.openxmlformats.org/drawingml/2006/main" noChangeAspect="1"/>
+            </wp:cNvGraphicFramePr>
+            <a:graphic xmlns:a="http://schemas.openxmlformats.org/drawingml/2006/main">
+              <a:graphicData uri="http://schemas.openxmlformats.org/drawingml/2006/picture">
+                <pic:pic xmlns:pic="http://schemas.openxmlformats.org/drawingml/2006/picture">
+                  <pic:nvPicPr>
+                    <pic:cNvPr id="6" name="Image6" descr=""/>
+                    <pic:cNvPicPr>
+                      <a:picLocks noChangeAspect="1" noChangeArrowheads="1"/>
+                    </pic:cNvPicPr>
+                  </pic:nvPicPr>
+                  <pic:blipFill>
+                    <a:blip r:embed="rId7"/>
+                    <a:stretch>
+                      <a:fillRect/>
+                    </a:stretch>
+                  </pic:blipFill>
+                  <pic:spPr bwMode="auto">
+                    <a:xfrm>
+                      <a:off x="0" y="0"/>
+                      <a:ext cx="6120130" cy="2932430"/>
+                    </a:xfrm>
+                    <a:prstGeom prst="rect">
+                      <a:avLst/>
+                    </a:prstGeom>
+                  </pic:spPr>
+                </pic:pic>
+              </a:graphicData>
+            </a:graphic>
+          </wp:anchor>
+        </w:drawing>
       </w:r>
     </w:p>
     <w:sectPr>
@@ -12716,7 +12842,7 @@
     <w:qFormat/>
     <w:pPr>
       <w:widowControl w:val="false"/>
-      <w:overflowPunct w:val="true"/>
+      <w:overflowPunct w:val="false"/>
       <w:bidi w:val="0"/>
       <w:jc w:val="left"/>
     </w:pPr>
@@ -16276,6 +16402,2533 @@
       <w:iCs w:val="false"/>
     </w:rPr>
   </w:style>
+  <w:style w:type="character" w:styleId="ListLabel379">
+    <w:name w:val="ListLabel 379"/>
+    <w:qFormat/>
+    <w:rPr>
+      <w:rFonts w:cs="OpenSymbol"/>
+      <w:sz w:val="20"/>
+      <w:szCs w:val="20"/>
+    </w:rPr>
+  </w:style>
+  <w:style w:type="character" w:styleId="ListLabel380">
+    <w:name w:val="ListLabel 380"/>
+    <w:qFormat/>
+    <w:rPr>
+      <w:rFonts w:cs="OpenSymbol"/>
+      <w:sz w:val="20"/>
+      <w:szCs w:val="20"/>
+    </w:rPr>
+  </w:style>
+  <w:style w:type="character" w:styleId="ListLabel381">
+    <w:name w:val="ListLabel 381"/>
+    <w:qFormat/>
+    <w:rPr>
+      <w:rFonts w:cs="OpenSymbol"/>
+      <w:sz w:val="20"/>
+      <w:szCs w:val="20"/>
+    </w:rPr>
+  </w:style>
+  <w:style w:type="character" w:styleId="ListLabel382">
+    <w:name w:val="ListLabel 382"/>
+    <w:qFormat/>
+    <w:rPr>
+      <w:rFonts w:cs="OpenSymbol"/>
+      <w:sz w:val="20"/>
+      <w:szCs w:val="20"/>
+    </w:rPr>
+  </w:style>
+  <w:style w:type="character" w:styleId="ListLabel383">
+    <w:name w:val="ListLabel 383"/>
+    <w:qFormat/>
+    <w:rPr>
+      <w:rFonts w:cs="OpenSymbol"/>
+      <w:sz w:val="20"/>
+      <w:szCs w:val="20"/>
+    </w:rPr>
+  </w:style>
+  <w:style w:type="character" w:styleId="ListLabel384">
+    <w:name w:val="ListLabel 384"/>
+    <w:qFormat/>
+    <w:rPr>
+      <w:rFonts w:cs="OpenSymbol"/>
+      <w:sz w:val="20"/>
+      <w:szCs w:val="20"/>
+    </w:rPr>
+  </w:style>
+  <w:style w:type="character" w:styleId="ListLabel385">
+    <w:name w:val="ListLabel 385"/>
+    <w:qFormat/>
+    <w:rPr>
+      <w:rFonts w:cs="OpenSymbol"/>
+      <w:sz w:val="20"/>
+      <w:szCs w:val="20"/>
+    </w:rPr>
+  </w:style>
+  <w:style w:type="character" w:styleId="ListLabel386">
+    <w:name w:val="ListLabel 386"/>
+    <w:qFormat/>
+    <w:rPr>
+      <w:rFonts w:cs="OpenSymbol"/>
+      <w:sz w:val="20"/>
+      <w:szCs w:val="20"/>
+    </w:rPr>
+  </w:style>
+  <w:style w:type="character" w:styleId="ListLabel387">
+    <w:name w:val="ListLabel 387"/>
+    <w:qFormat/>
+    <w:rPr>
+      <w:rFonts w:cs="OpenSymbol"/>
+      <w:sz w:val="20"/>
+      <w:szCs w:val="20"/>
+    </w:rPr>
+  </w:style>
+  <w:style w:type="character" w:styleId="ListLabel388">
+    <w:name w:val="ListLabel 388"/>
+    <w:qFormat/>
+    <w:rPr>
+      <w:rFonts w:cs="OpenSymbol"/>
+      <w:b w:val="false"/>
+      <w:sz w:val="20"/>
+      <w:szCs w:val="20"/>
+    </w:rPr>
+  </w:style>
+  <w:style w:type="character" w:styleId="ListLabel389">
+    <w:name w:val="ListLabel 389"/>
+    <w:qFormat/>
+    <w:rPr>
+      <w:rFonts w:cs="OpenSymbol"/>
+      <w:sz w:val="20"/>
+      <w:szCs w:val="20"/>
+    </w:rPr>
+  </w:style>
+  <w:style w:type="character" w:styleId="ListLabel390">
+    <w:name w:val="ListLabel 390"/>
+    <w:qFormat/>
+    <w:rPr>
+      <w:rFonts w:cs="OpenSymbol"/>
+      <w:sz w:val="20"/>
+      <w:szCs w:val="20"/>
+    </w:rPr>
+  </w:style>
+  <w:style w:type="character" w:styleId="ListLabel391">
+    <w:name w:val="ListLabel 391"/>
+    <w:qFormat/>
+    <w:rPr>
+      <w:rFonts w:cs="OpenSymbol"/>
+      <w:sz w:val="20"/>
+      <w:szCs w:val="20"/>
+    </w:rPr>
+  </w:style>
+  <w:style w:type="character" w:styleId="ListLabel392">
+    <w:name w:val="ListLabel 392"/>
+    <w:qFormat/>
+    <w:rPr>
+      <w:rFonts w:cs="OpenSymbol"/>
+      <w:sz w:val="20"/>
+      <w:szCs w:val="20"/>
+    </w:rPr>
+  </w:style>
+  <w:style w:type="character" w:styleId="ListLabel393">
+    <w:name w:val="ListLabel 393"/>
+    <w:qFormat/>
+    <w:rPr>
+      <w:rFonts w:cs="OpenSymbol"/>
+      <w:sz w:val="20"/>
+      <w:szCs w:val="20"/>
+    </w:rPr>
+  </w:style>
+  <w:style w:type="character" w:styleId="ListLabel394">
+    <w:name w:val="ListLabel 394"/>
+    <w:qFormat/>
+    <w:rPr>
+      <w:rFonts w:cs="OpenSymbol"/>
+      <w:sz w:val="20"/>
+      <w:szCs w:val="20"/>
+    </w:rPr>
+  </w:style>
+  <w:style w:type="character" w:styleId="ListLabel395">
+    <w:name w:val="ListLabel 395"/>
+    <w:qFormat/>
+    <w:rPr>
+      <w:rFonts w:cs="OpenSymbol"/>
+      <w:sz w:val="20"/>
+      <w:szCs w:val="20"/>
+    </w:rPr>
+  </w:style>
+  <w:style w:type="character" w:styleId="ListLabel396">
+    <w:name w:val="ListLabel 396"/>
+    <w:qFormat/>
+    <w:rPr>
+      <w:rFonts w:cs="OpenSymbol"/>
+      <w:sz w:val="20"/>
+      <w:szCs w:val="20"/>
+    </w:rPr>
+  </w:style>
+  <w:style w:type="character" w:styleId="ListLabel397">
+    <w:name w:val="ListLabel 397"/>
+    <w:qFormat/>
+    <w:rPr>
+      <w:rFonts w:cs="OpenSymbol"/>
+      <w:b w:val="false"/>
+      <w:sz w:val="20"/>
+      <w:szCs w:val="20"/>
+    </w:rPr>
+  </w:style>
+  <w:style w:type="character" w:styleId="ListLabel398">
+    <w:name w:val="ListLabel 398"/>
+    <w:qFormat/>
+    <w:rPr>
+      <w:rFonts w:cs="OpenSymbol"/>
+      <w:sz w:val="20"/>
+      <w:szCs w:val="20"/>
+    </w:rPr>
+  </w:style>
+  <w:style w:type="character" w:styleId="ListLabel399">
+    <w:name w:val="ListLabel 399"/>
+    <w:qFormat/>
+    <w:rPr>
+      <w:rFonts w:cs="OpenSymbol"/>
+      <w:sz w:val="20"/>
+      <w:szCs w:val="20"/>
+    </w:rPr>
+  </w:style>
+  <w:style w:type="character" w:styleId="ListLabel400">
+    <w:name w:val="ListLabel 400"/>
+    <w:qFormat/>
+    <w:rPr>
+      <w:rFonts w:cs="OpenSymbol"/>
+      <w:sz w:val="20"/>
+      <w:szCs w:val="20"/>
+    </w:rPr>
+  </w:style>
+  <w:style w:type="character" w:styleId="ListLabel401">
+    <w:name w:val="ListLabel 401"/>
+    <w:qFormat/>
+    <w:rPr>
+      <w:rFonts w:cs="OpenSymbol"/>
+      <w:sz w:val="20"/>
+      <w:szCs w:val="20"/>
+    </w:rPr>
+  </w:style>
+  <w:style w:type="character" w:styleId="ListLabel402">
+    <w:name w:val="ListLabel 402"/>
+    <w:qFormat/>
+    <w:rPr>
+      <w:rFonts w:cs="OpenSymbol"/>
+      <w:sz w:val="20"/>
+      <w:szCs w:val="20"/>
+    </w:rPr>
+  </w:style>
+  <w:style w:type="character" w:styleId="ListLabel403">
+    <w:name w:val="ListLabel 403"/>
+    <w:qFormat/>
+    <w:rPr>
+      <w:rFonts w:cs="OpenSymbol"/>
+      <w:sz w:val="20"/>
+      <w:szCs w:val="20"/>
+    </w:rPr>
+  </w:style>
+  <w:style w:type="character" w:styleId="ListLabel404">
+    <w:name w:val="ListLabel 404"/>
+    <w:qFormat/>
+    <w:rPr>
+      <w:rFonts w:cs="OpenSymbol"/>
+      <w:sz w:val="20"/>
+      <w:szCs w:val="20"/>
+    </w:rPr>
+  </w:style>
+  <w:style w:type="character" w:styleId="ListLabel405">
+    <w:name w:val="ListLabel 405"/>
+    <w:qFormat/>
+    <w:rPr>
+      <w:rFonts w:cs="OpenSymbol"/>
+      <w:sz w:val="20"/>
+      <w:szCs w:val="20"/>
+    </w:rPr>
+  </w:style>
+  <w:style w:type="character" w:styleId="ListLabel406">
+    <w:name w:val="ListLabel 406"/>
+    <w:qFormat/>
+    <w:rPr>
+      <w:rFonts w:cs="OpenSymbol"/>
+      <w:b w:val="false"/>
+      <w:sz w:val="20"/>
+      <w:szCs w:val="20"/>
+    </w:rPr>
+  </w:style>
+  <w:style w:type="character" w:styleId="ListLabel407">
+    <w:name w:val="ListLabel 407"/>
+    <w:qFormat/>
+    <w:rPr>
+      <w:rFonts w:cs="OpenSymbol"/>
+      <w:sz w:val="20"/>
+      <w:szCs w:val="20"/>
+    </w:rPr>
+  </w:style>
+  <w:style w:type="character" w:styleId="ListLabel408">
+    <w:name w:val="ListLabel 408"/>
+    <w:qFormat/>
+    <w:rPr>
+      <w:rFonts w:cs="OpenSymbol"/>
+      <w:sz w:val="20"/>
+      <w:szCs w:val="20"/>
+    </w:rPr>
+  </w:style>
+  <w:style w:type="character" w:styleId="ListLabel409">
+    <w:name w:val="ListLabel 409"/>
+    <w:qFormat/>
+    <w:rPr>
+      <w:rFonts w:cs="OpenSymbol"/>
+      <w:sz w:val="20"/>
+      <w:szCs w:val="20"/>
+    </w:rPr>
+  </w:style>
+  <w:style w:type="character" w:styleId="ListLabel410">
+    <w:name w:val="ListLabel 410"/>
+    <w:qFormat/>
+    <w:rPr>
+      <w:rFonts w:cs="OpenSymbol"/>
+      <w:sz w:val="20"/>
+      <w:szCs w:val="20"/>
+    </w:rPr>
+  </w:style>
+  <w:style w:type="character" w:styleId="ListLabel411">
+    <w:name w:val="ListLabel 411"/>
+    <w:qFormat/>
+    <w:rPr>
+      <w:rFonts w:cs="OpenSymbol"/>
+      <w:sz w:val="20"/>
+      <w:szCs w:val="20"/>
+    </w:rPr>
+  </w:style>
+  <w:style w:type="character" w:styleId="ListLabel412">
+    <w:name w:val="ListLabel 412"/>
+    <w:qFormat/>
+    <w:rPr>
+      <w:rFonts w:cs="OpenSymbol"/>
+      <w:sz w:val="20"/>
+      <w:szCs w:val="20"/>
+    </w:rPr>
+  </w:style>
+  <w:style w:type="character" w:styleId="ListLabel413">
+    <w:name w:val="ListLabel 413"/>
+    <w:qFormat/>
+    <w:rPr>
+      <w:rFonts w:cs="OpenSymbol"/>
+      <w:sz w:val="20"/>
+      <w:szCs w:val="20"/>
+    </w:rPr>
+  </w:style>
+  <w:style w:type="character" w:styleId="ListLabel414">
+    <w:name w:val="ListLabel 414"/>
+    <w:qFormat/>
+    <w:rPr>
+      <w:rFonts w:cs="OpenSymbol"/>
+      <w:sz w:val="20"/>
+      <w:szCs w:val="20"/>
+    </w:rPr>
+  </w:style>
+  <w:style w:type="character" w:styleId="ListLabel415">
+    <w:name w:val="ListLabel 415"/>
+    <w:qFormat/>
+    <w:rPr>
+      <w:rFonts w:ascii="Calibri" w:hAnsi="Calibri" w:cs="OpenSymbol"/>
+      <w:sz w:val="20"/>
+      <w:szCs w:val="20"/>
+    </w:rPr>
+  </w:style>
+  <w:style w:type="character" w:styleId="ListLabel416">
+    <w:name w:val="ListLabel 416"/>
+    <w:qFormat/>
+    <w:rPr>
+      <w:rFonts w:cs="OpenSymbol"/>
+      <w:sz w:val="20"/>
+      <w:szCs w:val="20"/>
+    </w:rPr>
+  </w:style>
+  <w:style w:type="character" w:styleId="ListLabel417">
+    <w:name w:val="ListLabel 417"/>
+    <w:qFormat/>
+    <w:rPr>
+      <w:rFonts w:cs="OpenSymbol"/>
+      <w:sz w:val="20"/>
+      <w:szCs w:val="20"/>
+    </w:rPr>
+  </w:style>
+  <w:style w:type="character" w:styleId="ListLabel418">
+    <w:name w:val="ListLabel 418"/>
+    <w:qFormat/>
+    <w:rPr>
+      <w:rFonts w:cs="OpenSymbol"/>
+      <w:sz w:val="20"/>
+      <w:szCs w:val="20"/>
+    </w:rPr>
+  </w:style>
+  <w:style w:type="character" w:styleId="ListLabel419">
+    <w:name w:val="ListLabel 419"/>
+    <w:qFormat/>
+    <w:rPr>
+      <w:rFonts w:cs="OpenSymbol"/>
+      <w:sz w:val="20"/>
+      <w:szCs w:val="20"/>
+    </w:rPr>
+  </w:style>
+  <w:style w:type="character" w:styleId="ListLabel420">
+    <w:name w:val="ListLabel 420"/>
+    <w:qFormat/>
+    <w:rPr>
+      <w:rFonts w:cs="OpenSymbol"/>
+      <w:sz w:val="20"/>
+      <w:szCs w:val="20"/>
+    </w:rPr>
+  </w:style>
+  <w:style w:type="character" w:styleId="ListLabel421">
+    <w:name w:val="ListLabel 421"/>
+    <w:qFormat/>
+    <w:rPr>
+      <w:rFonts w:cs="OpenSymbol"/>
+      <w:sz w:val="20"/>
+      <w:szCs w:val="20"/>
+    </w:rPr>
+  </w:style>
+  <w:style w:type="character" w:styleId="ListLabel422">
+    <w:name w:val="ListLabel 422"/>
+    <w:qFormat/>
+    <w:rPr>
+      <w:rFonts w:cs="OpenSymbol"/>
+      <w:sz w:val="20"/>
+      <w:szCs w:val="20"/>
+    </w:rPr>
+  </w:style>
+  <w:style w:type="character" w:styleId="ListLabel423">
+    <w:name w:val="ListLabel 423"/>
+    <w:qFormat/>
+    <w:rPr>
+      <w:rFonts w:cs="OpenSymbol"/>
+      <w:sz w:val="20"/>
+      <w:szCs w:val="20"/>
+    </w:rPr>
+  </w:style>
+  <w:style w:type="character" w:styleId="ListLabel424">
+    <w:name w:val="ListLabel 424"/>
+    <w:qFormat/>
+    <w:rPr>
+      <w:rFonts w:ascii="Calibri" w:hAnsi="Calibri" w:cs="OpenSymbol"/>
+      <w:sz w:val="20"/>
+      <w:szCs w:val="20"/>
+    </w:rPr>
+  </w:style>
+  <w:style w:type="character" w:styleId="ListLabel425">
+    <w:name w:val="ListLabel 425"/>
+    <w:qFormat/>
+    <w:rPr>
+      <w:rFonts w:cs="OpenSymbol"/>
+      <w:sz w:val="20"/>
+      <w:szCs w:val="20"/>
+    </w:rPr>
+  </w:style>
+  <w:style w:type="character" w:styleId="ListLabel426">
+    <w:name w:val="ListLabel 426"/>
+    <w:qFormat/>
+    <w:rPr>
+      <w:rFonts w:cs="OpenSymbol"/>
+      <w:sz w:val="20"/>
+      <w:szCs w:val="20"/>
+    </w:rPr>
+  </w:style>
+  <w:style w:type="character" w:styleId="ListLabel427">
+    <w:name w:val="ListLabel 427"/>
+    <w:qFormat/>
+    <w:rPr>
+      <w:rFonts w:cs="OpenSymbol"/>
+      <w:sz w:val="20"/>
+      <w:szCs w:val="20"/>
+    </w:rPr>
+  </w:style>
+  <w:style w:type="character" w:styleId="ListLabel428">
+    <w:name w:val="ListLabel 428"/>
+    <w:qFormat/>
+    <w:rPr>
+      <w:rFonts w:cs="OpenSymbol"/>
+      <w:sz w:val="20"/>
+      <w:szCs w:val="20"/>
+    </w:rPr>
+  </w:style>
+  <w:style w:type="character" w:styleId="ListLabel429">
+    <w:name w:val="ListLabel 429"/>
+    <w:qFormat/>
+    <w:rPr>
+      <w:rFonts w:cs="OpenSymbol"/>
+      <w:sz w:val="20"/>
+      <w:szCs w:val="20"/>
+    </w:rPr>
+  </w:style>
+  <w:style w:type="character" w:styleId="ListLabel430">
+    <w:name w:val="ListLabel 430"/>
+    <w:qFormat/>
+    <w:rPr>
+      <w:rFonts w:cs="OpenSymbol"/>
+      <w:sz w:val="20"/>
+      <w:szCs w:val="20"/>
+    </w:rPr>
+  </w:style>
+  <w:style w:type="character" w:styleId="ListLabel431">
+    <w:name w:val="ListLabel 431"/>
+    <w:qFormat/>
+    <w:rPr>
+      <w:rFonts w:cs="OpenSymbol"/>
+      <w:sz w:val="20"/>
+      <w:szCs w:val="20"/>
+    </w:rPr>
+  </w:style>
+  <w:style w:type="character" w:styleId="ListLabel432">
+    <w:name w:val="ListLabel 432"/>
+    <w:qFormat/>
+    <w:rPr>
+      <w:rFonts w:cs="OpenSymbol"/>
+      <w:sz w:val="20"/>
+      <w:szCs w:val="20"/>
+    </w:rPr>
+  </w:style>
+  <w:style w:type="character" w:styleId="ListLabel433">
+    <w:name w:val="ListLabel 433"/>
+    <w:qFormat/>
+    <w:rPr>
+      <w:rFonts w:cs="OpenSymbol"/>
+      <w:sz w:val="20"/>
+      <w:szCs w:val="20"/>
+    </w:rPr>
+  </w:style>
+  <w:style w:type="character" w:styleId="ListLabel434">
+    <w:name w:val="ListLabel 434"/>
+    <w:qFormat/>
+    <w:rPr>
+      <w:rFonts w:cs="OpenSymbol"/>
+      <w:sz w:val="20"/>
+      <w:szCs w:val="20"/>
+    </w:rPr>
+  </w:style>
+  <w:style w:type="character" w:styleId="ListLabel435">
+    <w:name w:val="ListLabel 435"/>
+    <w:qFormat/>
+    <w:rPr>
+      <w:rFonts w:cs="OpenSymbol"/>
+      <w:sz w:val="20"/>
+      <w:szCs w:val="20"/>
+    </w:rPr>
+  </w:style>
+  <w:style w:type="character" w:styleId="ListLabel436">
+    <w:name w:val="ListLabel 436"/>
+    <w:qFormat/>
+    <w:rPr>
+      <w:rFonts w:cs="OpenSymbol"/>
+      <w:sz w:val="20"/>
+      <w:szCs w:val="20"/>
+    </w:rPr>
+  </w:style>
+  <w:style w:type="character" w:styleId="ListLabel437">
+    <w:name w:val="ListLabel 437"/>
+    <w:qFormat/>
+    <w:rPr>
+      <w:rFonts w:cs="OpenSymbol"/>
+      <w:sz w:val="20"/>
+      <w:szCs w:val="20"/>
+    </w:rPr>
+  </w:style>
+  <w:style w:type="character" w:styleId="ListLabel438">
+    <w:name w:val="ListLabel 438"/>
+    <w:qFormat/>
+    <w:rPr>
+      <w:rFonts w:cs="OpenSymbol"/>
+      <w:sz w:val="20"/>
+      <w:szCs w:val="20"/>
+    </w:rPr>
+  </w:style>
+  <w:style w:type="character" w:styleId="ListLabel439">
+    <w:name w:val="ListLabel 439"/>
+    <w:qFormat/>
+    <w:rPr>
+      <w:rFonts w:cs="OpenSymbol"/>
+      <w:sz w:val="20"/>
+      <w:szCs w:val="20"/>
+    </w:rPr>
+  </w:style>
+  <w:style w:type="character" w:styleId="ListLabel440">
+    <w:name w:val="ListLabel 440"/>
+    <w:qFormat/>
+    <w:rPr>
+      <w:rFonts w:cs="OpenSymbol"/>
+      <w:sz w:val="20"/>
+      <w:szCs w:val="20"/>
+    </w:rPr>
+  </w:style>
+  <w:style w:type="character" w:styleId="ListLabel441">
+    <w:name w:val="ListLabel 441"/>
+    <w:qFormat/>
+    <w:rPr>
+      <w:rFonts w:cs="OpenSymbol"/>
+      <w:sz w:val="20"/>
+      <w:szCs w:val="20"/>
+    </w:rPr>
+  </w:style>
+  <w:style w:type="character" w:styleId="ListLabel442">
+    <w:name w:val="ListLabel 442"/>
+    <w:qFormat/>
+    <w:rPr>
+      <w:rFonts w:cs="OpenSymbol"/>
+      <w:sz w:val="20"/>
+      <w:szCs w:val="20"/>
+    </w:rPr>
+  </w:style>
+  <w:style w:type="character" w:styleId="ListLabel443">
+    <w:name w:val="ListLabel 443"/>
+    <w:qFormat/>
+    <w:rPr>
+      <w:rFonts w:cs="OpenSymbol"/>
+      <w:sz w:val="20"/>
+      <w:szCs w:val="20"/>
+    </w:rPr>
+  </w:style>
+  <w:style w:type="character" w:styleId="ListLabel444">
+    <w:name w:val="ListLabel 444"/>
+    <w:qFormat/>
+    <w:rPr>
+      <w:rFonts w:cs="OpenSymbol"/>
+      <w:sz w:val="20"/>
+      <w:szCs w:val="20"/>
+    </w:rPr>
+  </w:style>
+  <w:style w:type="character" w:styleId="ListLabel445">
+    <w:name w:val="ListLabel 445"/>
+    <w:qFormat/>
+    <w:rPr>
+      <w:rFonts w:cs="OpenSymbol"/>
+      <w:sz w:val="20"/>
+      <w:szCs w:val="20"/>
+    </w:rPr>
+  </w:style>
+  <w:style w:type="character" w:styleId="ListLabel446">
+    <w:name w:val="ListLabel 446"/>
+    <w:qFormat/>
+    <w:rPr>
+      <w:rFonts w:cs="OpenSymbol"/>
+      <w:sz w:val="20"/>
+      <w:szCs w:val="20"/>
+    </w:rPr>
+  </w:style>
+  <w:style w:type="character" w:styleId="ListLabel447">
+    <w:name w:val="ListLabel 447"/>
+    <w:qFormat/>
+    <w:rPr>
+      <w:rFonts w:cs="OpenSymbol"/>
+      <w:sz w:val="20"/>
+      <w:szCs w:val="20"/>
+    </w:rPr>
+  </w:style>
+  <w:style w:type="character" w:styleId="ListLabel448">
+    <w:name w:val="ListLabel 448"/>
+    <w:qFormat/>
+    <w:rPr>
+      <w:rFonts w:cs="OpenSymbol"/>
+      <w:sz w:val="20"/>
+      <w:szCs w:val="20"/>
+    </w:rPr>
+  </w:style>
+  <w:style w:type="character" w:styleId="ListLabel449">
+    <w:name w:val="ListLabel 449"/>
+    <w:qFormat/>
+    <w:rPr>
+      <w:rFonts w:cs="OpenSymbol"/>
+      <w:sz w:val="20"/>
+      <w:szCs w:val="20"/>
+    </w:rPr>
+  </w:style>
+  <w:style w:type="character" w:styleId="ListLabel450">
+    <w:name w:val="ListLabel 450"/>
+    <w:qFormat/>
+    <w:rPr>
+      <w:rFonts w:cs="OpenSymbol"/>
+      <w:sz w:val="20"/>
+      <w:szCs w:val="20"/>
+    </w:rPr>
+  </w:style>
+  <w:style w:type="character" w:styleId="ListLabel451">
+    <w:name w:val="ListLabel 451"/>
+    <w:qFormat/>
+    <w:rPr>
+      <w:rFonts w:cs="OpenSymbol"/>
+      <w:sz w:val="20"/>
+      <w:szCs w:val="20"/>
+    </w:rPr>
+  </w:style>
+  <w:style w:type="character" w:styleId="ListLabel452">
+    <w:name w:val="ListLabel 452"/>
+    <w:qFormat/>
+    <w:rPr>
+      <w:rFonts w:cs="OpenSymbol"/>
+      <w:sz w:val="20"/>
+      <w:szCs w:val="20"/>
+    </w:rPr>
+  </w:style>
+  <w:style w:type="character" w:styleId="ListLabel453">
+    <w:name w:val="ListLabel 453"/>
+    <w:qFormat/>
+    <w:rPr>
+      <w:rFonts w:cs="OpenSymbol"/>
+      <w:sz w:val="20"/>
+      <w:szCs w:val="20"/>
+    </w:rPr>
+  </w:style>
+  <w:style w:type="character" w:styleId="ListLabel454">
+    <w:name w:val="ListLabel 454"/>
+    <w:qFormat/>
+    <w:rPr>
+      <w:rFonts w:cs="OpenSymbol"/>
+      <w:sz w:val="20"/>
+      <w:szCs w:val="20"/>
+    </w:rPr>
+  </w:style>
+  <w:style w:type="character" w:styleId="ListLabel455">
+    <w:name w:val="ListLabel 455"/>
+    <w:qFormat/>
+    <w:rPr>
+      <w:rFonts w:cs="OpenSymbol"/>
+      <w:sz w:val="20"/>
+      <w:szCs w:val="20"/>
+    </w:rPr>
+  </w:style>
+  <w:style w:type="character" w:styleId="ListLabel456">
+    <w:name w:val="ListLabel 456"/>
+    <w:qFormat/>
+    <w:rPr>
+      <w:rFonts w:cs="OpenSymbol"/>
+      <w:sz w:val="20"/>
+      <w:szCs w:val="20"/>
+    </w:rPr>
+  </w:style>
+  <w:style w:type="character" w:styleId="ListLabel457">
+    <w:name w:val="ListLabel 457"/>
+    <w:qFormat/>
+    <w:rPr>
+      <w:rFonts w:cs="OpenSymbol"/>
+      <w:sz w:val="20"/>
+      <w:szCs w:val="20"/>
+    </w:rPr>
+  </w:style>
+  <w:style w:type="character" w:styleId="ListLabel458">
+    <w:name w:val="ListLabel 458"/>
+    <w:qFormat/>
+    <w:rPr>
+      <w:rFonts w:cs="OpenSymbol"/>
+      <w:sz w:val="20"/>
+      <w:szCs w:val="20"/>
+    </w:rPr>
+  </w:style>
+  <w:style w:type="character" w:styleId="ListLabel459">
+    <w:name w:val="ListLabel 459"/>
+    <w:qFormat/>
+    <w:rPr>
+      <w:rFonts w:cs="OpenSymbol"/>
+      <w:sz w:val="20"/>
+      <w:szCs w:val="20"/>
+    </w:rPr>
+  </w:style>
+  <w:style w:type="character" w:styleId="ListLabel460">
+    <w:name w:val="ListLabel 460"/>
+    <w:qFormat/>
+    <w:rPr>
+      <w:rFonts w:cs="OpenSymbol"/>
+      <w:b w:val="false"/>
+      <w:sz w:val="20"/>
+      <w:szCs w:val="20"/>
+    </w:rPr>
+  </w:style>
+  <w:style w:type="character" w:styleId="ListLabel461">
+    <w:name w:val="ListLabel 461"/>
+    <w:qFormat/>
+    <w:rPr>
+      <w:rFonts w:cs="OpenSymbol"/>
+      <w:sz w:val="20"/>
+      <w:szCs w:val="20"/>
+    </w:rPr>
+  </w:style>
+  <w:style w:type="character" w:styleId="ListLabel462">
+    <w:name w:val="ListLabel 462"/>
+    <w:qFormat/>
+    <w:rPr>
+      <w:rFonts w:cs="OpenSymbol"/>
+      <w:sz w:val="20"/>
+      <w:szCs w:val="20"/>
+    </w:rPr>
+  </w:style>
+  <w:style w:type="character" w:styleId="ListLabel463">
+    <w:name w:val="ListLabel 463"/>
+    <w:qFormat/>
+    <w:rPr>
+      <w:rFonts w:cs="OpenSymbol"/>
+      <w:sz w:val="20"/>
+      <w:szCs w:val="20"/>
+    </w:rPr>
+  </w:style>
+  <w:style w:type="character" w:styleId="ListLabel464">
+    <w:name w:val="ListLabel 464"/>
+    <w:qFormat/>
+    <w:rPr>
+      <w:rFonts w:cs="OpenSymbol"/>
+      <w:sz w:val="20"/>
+      <w:szCs w:val="20"/>
+    </w:rPr>
+  </w:style>
+  <w:style w:type="character" w:styleId="ListLabel465">
+    <w:name w:val="ListLabel 465"/>
+    <w:qFormat/>
+    <w:rPr>
+      <w:rFonts w:cs="OpenSymbol"/>
+      <w:sz w:val="20"/>
+      <w:szCs w:val="20"/>
+    </w:rPr>
+  </w:style>
+  <w:style w:type="character" w:styleId="ListLabel466">
+    <w:name w:val="ListLabel 466"/>
+    <w:qFormat/>
+    <w:rPr>
+      <w:rFonts w:cs="OpenSymbol"/>
+      <w:sz w:val="20"/>
+      <w:szCs w:val="20"/>
+    </w:rPr>
+  </w:style>
+  <w:style w:type="character" w:styleId="ListLabel467">
+    <w:name w:val="ListLabel 467"/>
+    <w:qFormat/>
+    <w:rPr>
+      <w:rFonts w:cs="OpenSymbol"/>
+      <w:sz w:val="20"/>
+      <w:szCs w:val="20"/>
+    </w:rPr>
+  </w:style>
+  <w:style w:type="character" w:styleId="ListLabel468">
+    <w:name w:val="ListLabel 468"/>
+    <w:qFormat/>
+    <w:rPr>
+      <w:rFonts w:cs="OpenSymbol"/>
+      <w:sz w:val="20"/>
+      <w:szCs w:val="20"/>
+    </w:rPr>
+  </w:style>
+  <w:style w:type="character" w:styleId="ListLabel469">
+    <w:name w:val="ListLabel 469"/>
+    <w:qFormat/>
+    <w:rPr>
+      <w:rFonts w:ascii="Calibri" w:hAnsi="Calibri" w:cs="OpenSymbol"/>
+      <w:sz w:val="20"/>
+      <w:szCs w:val="20"/>
+    </w:rPr>
+  </w:style>
+  <w:style w:type="character" w:styleId="ListLabel470">
+    <w:name w:val="ListLabel 470"/>
+    <w:qFormat/>
+    <w:rPr>
+      <w:rFonts w:cs="OpenSymbol"/>
+      <w:sz w:val="20"/>
+      <w:szCs w:val="20"/>
+    </w:rPr>
+  </w:style>
+  <w:style w:type="character" w:styleId="ListLabel471">
+    <w:name w:val="ListLabel 471"/>
+    <w:qFormat/>
+    <w:rPr>
+      <w:rFonts w:cs="OpenSymbol"/>
+      <w:sz w:val="20"/>
+      <w:szCs w:val="20"/>
+    </w:rPr>
+  </w:style>
+  <w:style w:type="character" w:styleId="ListLabel472">
+    <w:name w:val="ListLabel 472"/>
+    <w:qFormat/>
+    <w:rPr>
+      <w:rFonts w:cs="OpenSymbol"/>
+      <w:sz w:val="20"/>
+      <w:szCs w:val="20"/>
+    </w:rPr>
+  </w:style>
+  <w:style w:type="character" w:styleId="ListLabel473">
+    <w:name w:val="ListLabel 473"/>
+    <w:qFormat/>
+    <w:rPr>
+      <w:rFonts w:cs="OpenSymbol"/>
+      <w:sz w:val="20"/>
+      <w:szCs w:val="20"/>
+    </w:rPr>
+  </w:style>
+  <w:style w:type="character" w:styleId="ListLabel474">
+    <w:name w:val="ListLabel 474"/>
+    <w:qFormat/>
+    <w:rPr>
+      <w:rFonts w:cs="OpenSymbol"/>
+      <w:sz w:val="20"/>
+      <w:szCs w:val="20"/>
+    </w:rPr>
+  </w:style>
+  <w:style w:type="character" w:styleId="ListLabel475">
+    <w:name w:val="ListLabel 475"/>
+    <w:qFormat/>
+    <w:rPr>
+      <w:rFonts w:cs="OpenSymbol"/>
+      <w:sz w:val="20"/>
+      <w:szCs w:val="20"/>
+    </w:rPr>
+  </w:style>
+  <w:style w:type="character" w:styleId="ListLabel476">
+    <w:name w:val="ListLabel 476"/>
+    <w:qFormat/>
+    <w:rPr>
+      <w:rFonts w:cs="OpenSymbol"/>
+      <w:sz w:val="20"/>
+      <w:szCs w:val="20"/>
+    </w:rPr>
+  </w:style>
+  <w:style w:type="character" w:styleId="ListLabel477">
+    <w:name w:val="ListLabel 477"/>
+    <w:qFormat/>
+    <w:rPr>
+      <w:rFonts w:cs="OpenSymbol"/>
+      <w:sz w:val="20"/>
+      <w:szCs w:val="20"/>
+    </w:rPr>
+  </w:style>
+  <w:style w:type="character" w:styleId="ListLabel478">
+    <w:name w:val="ListLabel 478"/>
+    <w:qFormat/>
+    <w:rPr>
+      <w:rFonts w:cs="OpenSymbol"/>
+      <w:b w:val="false"/>
+      <w:sz w:val="20"/>
+      <w:szCs w:val="20"/>
+    </w:rPr>
+  </w:style>
+  <w:style w:type="character" w:styleId="ListLabel479">
+    <w:name w:val="ListLabel 479"/>
+    <w:qFormat/>
+    <w:rPr>
+      <w:rFonts w:cs="OpenSymbol"/>
+      <w:sz w:val="20"/>
+      <w:szCs w:val="20"/>
+    </w:rPr>
+  </w:style>
+  <w:style w:type="character" w:styleId="ListLabel480">
+    <w:name w:val="ListLabel 480"/>
+    <w:qFormat/>
+    <w:rPr>
+      <w:rFonts w:cs="OpenSymbol"/>
+      <w:sz w:val="20"/>
+      <w:szCs w:val="20"/>
+    </w:rPr>
+  </w:style>
+  <w:style w:type="character" w:styleId="ListLabel481">
+    <w:name w:val="ListLabel 481"/>
+    <w:qFormat/>
+    <w:rPr>
+      <w:rFonts w:cs="OpenSymbol"/>
+      <w:sz w:val="20"/>
+      <w:szCs w:val="20"/>
+    </w:rPr>
+  </w:style>
+  <w:style w:type="character" w:styleId="ListLabel482">
+    <w:name w:val="ListLabel 482"/>
+    <w:qFormat/>
+    <w:rPr>
+      <w:rFonts w:cs="OpenSymbol"/>
+      <w:sz w:val="20"/>
+      <w:szCs w:val="20"/>
+    </w:rPr>
+  </w:style>
+  <w:style w:type="character" w:styleId="ListLabel483">
+    <w:name w:val="ListLabel 483"/>
+    <w:qFormat/>
+    <w:rPr>
+      <w:rFonts w:cs="OpenSymbol"/>
+      <w:sz w:val="20"/>
+      <w:szCs w:val="20"/>
+    </w:rPr>
+  </w:style>
+  <w:style w:type="character" w:styleId="ListLabel484">
+    <w:name w:val="ListLabel 484"/>
+    <w:qFormat/>
+    <w:rPr>
+      <w:rFonts w:cs="OpenSymbol"/>
+      <w:sz w:val="20"/>
+      <w:szCs w:val="20"/>
+    </w:rPr>
+  </w:style>
+  <w:style w:type="character" w:styleId="ListLabel485">
+    <w:name w:val="ListLabel 485"/>
+    <w:qFormat/>
+    <w:rPr>
+      <w:rFonts w:cs="OpenSymbol"/>
+      <w:sz w:val="20"/>
+      <w:szCs w:val="20"/>
+    </w:rPr>
+  </w:style>
+  <w:style w:type="character" w:styleId="ListLabel486">
+    <w:name w:val="ListLabel 486"/>
+    <w:qFormat/>
+    <w:rPr>
+      <w:rFonts w:cs="OpenSymbol"/>
+      <w:sz w:val="20"/>
+      <w:szCs w:val="20"/>
+    </w:rPr>
+  </w:style>
+  <w:style w:type="character" w:styleId="ListLabel487">
+    <w:name w:val="ListLabel 487"/>
+    <w:qFormat/>
+    <w:rPr>
+      <w:b w:val="false"/>
+      <w:i w:val="false"/>
+      <w:iCs w:val="false"/>
+    </w:rPr>
+  </w:style>
+  <w:style w:type="character" w:styleId="ListLabel488">
+    <w:name w:val="ListLabel 488"/>
+    <w:qFormat/>
+    <w:rPr>
+      <w:i w:val="false"/>
+      <w:iCs w:val="false"/>
+    </w:rPr>
+  </w:style>
+  <w:style w:type="character" w:styleId="ListLabel489">
+    <w:name w:val="ListLabel 489"/>
+    <w:qFormat/>
+    <w:rPr>
+      <w:i w:val="false"/>
+      <w:iCs w:val="false"/>
+    </w:rPr>
+  </w:style>
+  <w:style w:type="character" w:styleId="ListLabel490">
+    <w:name w:val="ListLabel 490"/>
+    <w:qFormat/>
+    <w:rPr>
+      <w:i w:val="false"/>
+      <w:iCs w:val="false"/>
+    </w:rPr>
+  </w:style>
+  <w:style w:type="character" w:styleId="ListLabel491">
+    <w:name w:val="ListLabel 491"/>
+    <w:qFormat/>
+    <w:rPr>
+      <w:i w:val="false"/>
+      <w:iCs w:val="false"/>
+    </w:rPr>
+  </w:style>
+  <w:style w:type="character" w:styleId="ListLabel492">
+    <w:name w:val="ListLabel 492"/>
+    <w:qFormat/>
+    <w:rPr>
+      <w:i w:val="false"/>
+      <w:iCs w:val="false"/>
+    </w:rPr>
+  </w:style>
+  <w:style w:type="character" w:styleId="ListLabel493">
+    <w:name w:val="ListLabel 493"/>
+    <w:qFormat/>
+    <w:rPr>
+      <w:i w:val="false"/>
+      <w:iCs w:val="false"/>
+    </w:rPr>
+  </w:style>
+  <w:style w:type="character" w:styleId="ListLabel494">
+    <w:name w:val="ListLabel 494"/>
+    <w:qFormat/>
+    <w:rPr>
+      <w:i w:val="false"/>
+      <w:iCs w:val="false"/>
+    </w:rPr>
+  </w:style>
+  <w:style w:type="character" w:styleId="ListLabel495">
+    <w:name w:val="ListLabel 495"/>
+    <w:qFormat/>
+    <w:rPr>
+      <w:i w:val="false"/>
+      <w:iCs w:val="false"/>
+    </w:rPr>
+  </w:style>
+  <w:style w:type="character" w:styleId="ListLabel496">
+    <w:name w:val="ListLabel 496"/>
+    <w:qFormat/>
+    <w:rPr>
+      <w:rFonts w:cs="OpenSymbol"/>
+      <w:b w:val="false"/>
+      <w:sz w:val="20"/>
+      <w:szCs w:val="20"/>
+    </w:rPr>
+  </w:style>
+  <w:style w:type="character" w:styleId="ListLabel497">
+    <w:name w:val="ListLabel 497"/>
+    <w:qFormat/>
+    <w:rPr>
+      <w:rFonts w:cs="OpenSymbol"/>
+      <w:sz w:val="20"/>
+      <w:szCs w:val="20"/>
+    </w:rPr>
+  </w:style>
+  <w:style w:type="character" w:styleId="ListLabel498">
+    <w:name w:val="ListLabel 498"/>
+    <w:qFormat/>
+    <w:rPr>
+      <w:rFonts w:cs="OpenSymbol"/>
+      <w:sz w:val="20"/>
+      <w:szCs w:val="20"/>
+    </w:rPr>
+  </w:style>
+  <w:style w:type="character" w:styleId="ListLabel499">
+    <w:name w:val="ListLabel 499"/>
+    <w:qFormat/>
+    <w:rPr>
+      <w:rFonts w:cs="OpenSymbol"/>
+      <w:sz w:val="20"/>
+      <w:szCs w:val="20"/>
+    </w:rPr>
+  </w:style>
+  <w:style w:type="character" w:styleId="ListLabel500">
+    <w:name w:val="ListLabel 500"/>
+    <w:qFormat/>
+    <w:rPr>
+      <w:rFonts w:cs="OpenSymbol"/>
+      <w:sz w:val="20"/>
+      <w:szCs w:val="20"/>
+    </w:rPr>
+  </w:style>
+  <w:style w:type="character" w:styleId="ListLabel501">
+    <w:name w:val="ListLabel 501"/>
+    <w:qFormat/>
+    <w:rPr>
+      <w:rFonts w:cs="OpenSymbol"/>
+      <w:sz w:val="20"/>
+      <w:szCs w:val="20"/>
+    </w:rPr>
+  </w:style>
+  <w:style w:type="character" w:styleId="ListLabel502">
+    <w:name w:val="ListLabel 502"/>
+    <w:qFormat/>
+    <w:rPr>
+      <w:rFonts w:cs="OpenSymbol"/>
+      <w:sz w:val="20"/>
+      <w:szCs w:val="20"/>
+    </w:rPr>
+  </w:style>
+  <w:style w:type="character" w:styleId="ListLabel503">
+    <w:name w:val="ListLabel 503"/>
+    <w:qFormat/>
+    <w:rPr>
+      <w:rFonts w:cs="OpenSymbol"/>
+      <w:sz w:val="20"/>
+      <w:szCs w:val="20"/>
+    </w:rPr>
+  </w:style>
+  <w:style w:type="character" w:styleId="ListLabel504">
+    <w:name w:val="ListLabel 504"/>
+    <w:qFormat/>
+    <w:rPr>
+      <w:rFonts w:cs="OpenSymbol"/>
+      <w:sz w:val="20"/>
+      <w:szCs w:val="20"/>
+    </w:rPr>
+  </w:style>
+  <w:style w:type="character" w:styleId="ListLabel505">
+    <w:name w:val="ListLabel 505"/>
+    <w:qFormat/>
+    <w:rPr>
+      <w:i w:val="false"/>
+      <w:iCs w:val="false"/>
+    </w:rPr>
+  </w:style>
+  <w:style w:type="character" w:styleId="ListLabel506">
+    <w:name w:val="ListLabel 506"/>
+    <w:qFormat/>
+    <w:rPr>
+      <w:b w:val="false"/>
+      <w:i w:val="false"/>
+      <w:iCs w:val="false"/>
+    </w:rPr>
+  </w:style>
+  <w:style w:type="character" w:styleId="ListLabel507">
+    <w:name w:val="ListLabel 507"/>
+    <w:qFormat/>
+    <w:rPr>
+      <w:i w:val="false"/>
+      <w:iCs w:val="false"/>
+    </w:rPr>
+  </w:style>
+  <w:style w:type="character" w:styleId="ListLabel508">
+    <w:name w:val="ListLabel 508"/>
+    <w:qFormat/>
+    <w:rPr>
+      <w:i w:val="false"/>
+      <w:iCs w:val="false"/>
+    </w:rPr>
+  </w:style>
+  <w:style w:type="character" w:styleId="ListLabel509">
+    <w:name w:val="ListLabel 509"/>
+    <w:qFormat/>
+    <w:rPr>
+      <w:i w:val="false"/>
+      <w:iCs w:val="false"/>
+    </w:rPr>
+  </w:style>
+  <w:style w:type="character" w:styleId="ListLabel510">
+    <w:name w:val="ListLabel 510"/>
+    <w:qFormat/>
+    <w:rPr>
+      <w:i w:val="false"/>
+      <w:iCs w:val="false"/>
+    </w:rPr>
+  </w:style>
+  <w:style w:type="character" w:styleId="ListLabel511">
+    <w:name w:val="ListLabel 511"/>
+    <w:qFormat/>
+    <w:rPr>
+      <w:i w:val="false"/>
+      <w:iCs w:val="false"/>
+    </w:rPr>
+  </w:style>
+  <w:style w:type="character" w:styleId="ListLabel512">
+    <w:name w:val="ListLabel 512"/>
+    <w:qFormat/>
+    <w:rPr>
+      <w:i w:val="false"/>
+      <w:iCs w:val="false"/>
+    </w:rPr>
+  </w:style>
+  <w:style w:type="character" w:styleId="ListLabel513">
+    <w:name w:val="ListLabel 513"/>
+    <w:qFormat/>
+    <w:rPr>
+      <w:i w:val="false"/>
+      <w:iCs w:val="false"/>
+    </w:rPr>
+  </w:style>
+  <w:style w:type="character" w:styleId="ListLabel514">
+    <w:name w:val="ListLabel 514"/>
+    <w:qFormat/>
+    <w:rPr>
+      <w:rFonts w:cs="OpenSymbol"/>
+      <w:b w:val="false"/>
+      <w:sz w:val="20"/>
+      <w:szCs w:val="20"/>
+    </w:rPr>
+  </w:style>
+  <w:style w:type="character" w:styleId="ListLabel515">
+    <w:name w:val="ListLabel 515"/>
+    <w:qFormat/>
+    <w:rPr>
+      <w:rFonts w:cs="OpenSymbol"/>
+      <w:sz w:val="20"/>
+      <w:szCs w:val="20"/>
+    </w:rPr>
+  </w:style>
+  <w:style w:type="character" w:styleId="ListLabel516">
+    <w:name w:val="ListLabel 516"/>
+    <w:qFormat/>
+    <w:rPr>
+      <w:rFonts w:cs="OpenSymbol"/>
+      <w:sz w:val="20"/>
+      <w:szCs w:val="20"/>
+    </w:rPr>
+  </w:style>
+  <w:style w:type="character" w:styleId="ListLabel517">
+    <w:name w:val="ListLabel 517"/>
+    <w:qFormat/>
+    <w:rPr>
+      <w:rFonts w:cs="OpenSymbol"/>
+      <w:sz w:val="20"/>
+      <w:szCs w:val="20"/>
+    </w:rPr>
+  </w:style>
+  <w:style w:type="character" w:styleId="ListLabel518">
+    <w:name w:val="ListLabel 518"/>
+    <w:qFormat/>
+    <w:rPr>
+      <w:rFonts w:cs="OpenSymbol"/>
+      <w:sz w:val="20"/>
+      <w:szCs w:val="20"/>
+    </w:rPr>
+  </w:style>
+  <w:style w:type="character" w:styleId="ListLabel519">
+    <w:name w:val="ListLabel 519"/>
+    <w:qFormat/>
+    <w:rPr>
+      <w:rFonts w:cs="OpenSymbol"/>
+      <w:sz w:val="20"/>
+      <w:szCs w:val="20"/>
+    </w:rPr>
+  </w:style>
+  <w:style w:type="character" w:styleId="ListLabel520">
+    <w:name w:val="ListLabel 520"/>
+    <w:qFormat/>
+    <w:rPr>
+      <w:rFonts w:cs="OpenSymbol"/>
+      <w:sz w:val="20"/>
+      <w:szCs w:val="20"/>
+    </w:rPr>
+  </w:style>
+  <w:style w:type="character" w:styleId="ListLabel521">
+    <w:name w:val="ListLabel 521"/>
+    <w:qFormat/>
+    <w:rPr>
+      <w:rFonts w:cs="OpenSymbol"/>
+      <w:sz w:val="20"/>
+      <w:szCs w:val="20"/>
+    </w:rPr>
+  </w:style>
+  <w:style w:type="character" w:styleId="ListLabel522">
+    <w:name w:val="ListLabel 522"/>
+    <w:qFormat/>
+    <w:rPr>
+      <w:rFonts w:cs="OpenSymbol"/>
+      <w:sz w:val="20"/>
+      <w:szCs w:val="20"/>
+    </w:rPr>
+  </w:style>
+  <w:style w:type="character" w:styleId="ListLabel523">
+    <w:name w:val="ListLabel 523"/>
+    <w:qFormat/>
+    <w:rPr>
+      <w:b w:val="false"/>
+      <w:i w:val="false"/>
+      <w:iCs w:val="false"/>
+    </w:rPr>
+  </w:style>
+  <w:style w:type="character" w:styleId="ListLabel524">
+    <w:name w:val="ListLabel 524"/>
+    <w:qFormat/>
+    <w:rPr>
+      <w:i w:val="false"/>
+      <w:iCs w:val="false"/>
+    </w:rPr>
+  </w:style>
+  <w:style w:type="character" w:styleId="ListLabel525">
+    <w:name w:val="ListLabel 525"/>
+    <w:qFormat/>
+    <w:rPr>
+      <w:i w:val="false"/>
+      <w:iCs w:val="false"/>
+    </w:rPr>
+  </w:style>
+  <w:style w:type="character" w:styleId="ListLabel526">
+    <w:name w:val="ListLabel 526"/>
+    <w:qFormat/>
+    <w:rPr>
+      <w:i w:val="false"/>
+      <w:iCs w:val="false"/>
+    </w:rPr>
+  </w:style>
+  <w:style w:type="character" w:styleId="ListLabel527">
+    <w:name w:val="ListLabel 527"/>
+    <w:qFormat/>
+    <w:rPr>
+      <w:i w:val="false"/>
+      <w:iCs w:val="false"/>
+    </w:rPr>
+  </w:style>
+  <w:style w:type="character" w:styleId="ListLabel528">
+    <w:name w:val="ListLabel 528"/>
+    <w:qFormat/>
+    <w:rPr>
+      <w:i w:val="false"/>
+      <w:iCs w:val="false"/>
+    </w:rPr>
+  </w:style>
+  <w:style w:type="character" w:styleId="ListLabel529">
+    <w:name w:val="ListLabel 529"/>
+    <w:qFormat/>
+    <w:rPr>
+      <w:i w:val="false"/>
+      <w:iCs w:val="false"/>
+    </w:rPr>
+  </w:style>
+  <w:style w:type="character" w:styleId="ListLabel530">
+    <w:name w:val="ListLabel 530"/>
+    <w:qFormat/>
+    <w:rPr>
+      <w:i w:val="false"/>
+      <w:iCs w:val="false"/>
+    </w:rPr>
+  </w:style>
+  <w:style w:type="character" w:styleId="ListLabel531">
+    <w:name w:val="ListLabel 531"/>
+    <w:qFormat/>
+    <w:rPr>
+      <w:i w:val="false"/>
+      <w:iCs w:val="false"/>
+    </w:rPr>
+  </w:style>
+  <w:style w:type="character" w:styleId="ListLabel532">
+    <w:name w:val="ListLabel 532"/>
+    <w:qFormat/>
+    <w:rPr>
+      <w:rFonts w:cs="OpenSymbol"/>
+      <w:b w:val="false"/>
+      <w:sz w:val="20"/>
+      <w:szCs w:val="20"/>
+    </w:rPr>
+  </w:style>
+  <w:style w:type="character" w:styleId="ListLabel533">
+    <w:name w:val="ListLabel 533"/>
+    <w:qFormat/>
+    <w:rPr>
+      <w:rFonts w:cs="OpenSymbol"/>
+      <w:sz w:val="20"/>
+      <w:szCs w:val="20"/>
+    </w:rPr>
+  </w:style>
+  <w:style w:type="character" w:styleId="ListLabel534">
+    <w:name w:val="ListLabel 534"/>
+    <w:qFormat/>
+    <w:rPr>
+      <w:rFonts w:cs="OpenSymbol"/>
+      <w:sz w:val="20"/>
+      <w:szCs w:val="20"/>
+    </w:rPr>
+  </w:style>
+  <w:style w:type="character" w:styleId="ListLabel535">
+    <w:name w:val="ListLabel 535"/>
+    <w:qFormat/>
+    <w:rPr>
+      <w:rFonts w:cs="OpenSymbol"/>
+      <w:sz w:val="20"/>
+      <w:szCs w:val="20"/>
+    </w:rPr>
+  </w:style>
+  <w:style w:type="character" w:styleId="ListLabel536">
+    <w:name w:val="ListLabel 536"/>
+    <w:qFormat/>
+    <w:rPr>
+      <w:rFonts w:cs="OpenSymbol"/>
+      <w:sz w:val="20"/>
+      <w:szCs w:val="20"/>
+    </w:rPr>
+  </w:style>
+  <w:style w:type="character" w:styleId="ListLabel537">
+    <w:name w:val="ListLabel 537"/>
+    <w:qFormat/>
+    <w:rPr>
+      <w:rFonts w:cs="OpenSymbol"/>
+      <w:sz w:val="20"/>
+      <w:szCs w:val="20"/>
+    </w:rPr>
+  </w:style>
+  <w:style w:type="character" w:styleId="ListLabel538">
+    <w:name w:val="ListLabel 538"/>
+    <w:qFormat/>
+    <w:rPr>
+      <w:rFonts w:cs="OpenSymbol"/>
+      <w:sz w:val="20"/>
+      <w:szCs w:val="20"/>
+    </w:rPr>
+  </w:style>
+  <w:style w:type="character" w:styleId="ListLabel539">
+    <w:name w:val="ListLabel 539"/>
+    <w:qFormat/>
+    <w:rPr>
+      <w:rFonts w:cs="OpenSymbol"/>
+      <w:sz w:val="20"/>
+      <w:szCs w:val="20"/>
+    </w:rPr>
+  </w:style>
+  <w:style w:type="character" w:styleId="ListLabel540">
+    <w:name w:val="ListLabel 540"/>
+    <w:qFormat/>
+    <w:rPr>
+      <w:rFonts w:cs="OpenSymbol"/>
+      <w:sz w:val="20"/>
+      <w:szCs w:val="20"/>
+    </w:rPr>
+  </w:style>
+  <w:style w:type="character" w:styleId="ListLabel541">
+    <w:name w:val="ListLabel 541"/>
+    <w:qFormat/>
+    <w:rPr>
+      <w:b w:val="false"/>
+      <w:i w:val="false"/>
+      <w:iCs w:val="false"/>
+    </w:rPr>
+  </w:style>
+  <w:style w:type="character" w:styleId="ListLabel542">
+    <w:name w:val="ListLabel 542"/>
+    <w:qFormat/>
+    <w:rPr>
+      <w:i w:val="false"/>
+      <w:iCs w:val="false"/>
+    </w:rPr>
+  </w:style>
+  <w:style w:type="character" w:styleId="ListLabel543">
+    <w:name w:val="ListLabel 543"/>
+    <w:qFormat/>
+    <w:rPr>
+      <w:i w:val="false"/>
+      <w:iCs w:val="false"/>
+    </w:rPr>
+  </w:style>
+  <w:style w:type="character" w:styleId="ListLabel544">
+    <w:name w:val="ListLabel 544"/>
+    <w:qFormat/>
+    <w:rPr>
+      <w:i w:val="false"/>
+      <w:iCs w:val="false"/>
+    </w:rPr>
+  </w:style>
+  <w:style w:type="character" w:styleId="ListLabel545">
+    <w:name w:val="ListLabel 545"/>
+    <w:qFormat/>
+    <w:rPr>
+      <w:i w:val="false"/>
+      <w:iCs w:val="false"/>
+    </w:rPr>
+  </w:style>
+  <w:style w:type="character" w:styleId="ListLabel546">
+    <w:name w:val="ListLabel 546"/>
+    <w:qFormat/>
+    <w:rPr>
+      <w:i w:val="false"/>
+      <w:iCs w:val="false"/>
+    </w:rPr>
+  </w:style>
+  <w:style w:type="character" w:styleId="ListLabel547">
+    <w:name w:val="ListLabel 547"/>
+    <w:qFormat/>
+    <w:rPr>
+      <w:i w:val="false"/>
+      <w:iCs w:val="false"/>
+    </w:rPr>
+  </w:style>
+  <w:style w:type="character" w:styleId="ListLabel548">
+    <w:name w:val="ListLabel 548"/>
+    <w:qFormat/>
+    <w:rPr>
+      <w:i w:val="false"/>
+      <w:iCs w:val="false"/>
+    </w:rPr>
+  </w:style>
+  <w:style w:type="character" w:styleId="ListLabel549">
+    <w:name w:val="ListLabel 549"/>
+    <w:qFormat/>
+    <w:rPr>
+      <w:i w:val="false"/>
+      <w:iCs w:val="false"/>
+    </w:rPr>
+  </w:style>
+  <w:style w:type="character" w:styleId="ListLabel550">
+    <w:name w:val="ListLabel 550"/>
+    <w:qFormat/>
+    <w:rPr>
+      <w:rFonts w:ascii="Calibri" w:hAnsi="Calibri" w:cs="OpenSymbol"/>
+      <w:sz w:val="20"/>
+      <w:szCs w:val="20"/>
+    </w:rPr>
+  </w:style>
+  <w:style w:type="character" w:styleId="ListLabel551">
+    <w:name w:val="ListLabel 551"/>
+    <w:qFormat/>
+    <w:rPr>
+      <w:rFonts w:cs="OpenSymbol"/>
+      <w:sz w:val="20"/>
+      <w:szCs w:val="20"/>
+    </w:rPr>
+  </w:style>
+  <w:style w:type="character" w:styleId="ListLabel552">
+    <w:name w:val="ListLabel 552"/>
+    <w:qFormat/>
+    <w:rPr>
+      <w:rFonts w:cs="OpenSymbol"/>
+      <w:sz w:val="20"/>
+      <w:szCs w:val="20"/>
+    </w:rPr>
+  </w:style>
+  <w:style w:type="character" w:styleId="ListLabel553">
+    <w:name w:val="ListLabel 553"/>
+    <w:qFormat/>
+    <w:rPr>
+      <w:rFonts w:cs="OpenSymbol"/>
+      <w:sz w:val="20"/>
+      <w:szCs w:val="20"/>
+    </w:rPr>
+  </w:style>
+  <w:style w:type="character" w:styleId="ListLabel554">
+    <w:name w:val="ListLabel 554"/>
+    <w:qFormat/>
+    <w:rPr>
+      <w:rFonts w:cs="OpenSymbol"/>
+      <w:sz w:val="20"/>
+      <w:szCs w:val="20"/>
+    </w:rPr>
+  </w:style>
+  <w:style w:type="character" w:styleId="ListLabel555">
+    <w:name w:val="ListLabel 555"/>
+    <w:qFormat/>
+    <w:rPr>
+      <w:rFonts w:cs="OpenSymbol"/>
+      <w:sz w:val="20"/>
+      <w:szCs w:val="20"/>
+    </w:rPr>
+  </w:style>
+  <w:style w:type="character" w:styleId="ListLabel556">
+    <w:name w:val="ListLabel 556"/>
+    <w:qFormat/>
+    <w:rPr>
+      <w:rFonts w:cs="OpenSymbol"/>
+      <w:sz w:val="20"/>
+      <w:szCs w:val="20"/>
+    </w:rPr>
+  </w:style>
+  <w:style w:type="character" w:styleId="ListLabel557">
+    <w:name w:val="ListLabel 557"/>
+    <w:qFormat/>
+    <w:rPr>
+      <w:rFonts w:cs="OpenSymbol"/>
+      <w:sz w:val="20"/>
+      <w:szCs w:val="20"/>
+    </w:rPr>
+  </w:style>
+  <w:style w:type="character" w:styleId="ListLabel558">
+    <w:name w:val="ListLabel 558"/>
+    <w:qFormat/>
+    <w:rPr>
+      <w:rFonts w:cs="OpenSymbol"/>
+      <w:sz w:val="20"/>
+      <w:szCs w:val="20"/>
+    </w:rPr>
+  </w:style>
+  <w:style w:type="character" w:styleId="ListLabel559">
+    <w:name w:val="ListLabel 559"/>
+    <w:qFormat/>
+    <w:rPr>
+      <w:rFonts w:ascii="Calibri" w:hAnsi="Calibri"/>
+      <w:i w:val="false"/>
+      <w:iCs w:val="false"/>
+    </w:rPr>
+  </w:style>
+  <w:style w:type="character" w:styleId="ListLabel560">
+    <w:name w:val="ListLabel 560"/>
+    <w:qFormat/>
+    <w:rPr>
+      <w:i w:val="false"/>
+      <w:iCs w:val="false"/>
+    </w:rPr>
+  </w:style>
+  <w:style w:type="character" w:styleId="ListLabel561">
+    <w:name w:val="ListLabel 561"/>
+    <w:qFormat/>
+    <w:rPr>
+      <w:i w:val="false"/>
+      <w:iCs w:val="false"/>
+    </w:rPr>
+  </w:style>
+  <w:style w:type="character" w:styleId="ListLabel562">
+    <w:name w:val="ListLabel 562"/>
+    <w:qFormat/>
+    <w:rPr>
+      <w:i w:val="false"/>
+      <w:iCs w:val="false"/>
+    </w:rPr>
+  </w:style>
+  <w:style w:type="character" w:styleId="ListLabel563">
+    <w:name w:val="ListLabel 563"/>
+    <w:qFormat/>
+    <w:rPr>
+      <w:i w:val="false"/>
+      <w:iCs w:val="false"/>
+    </w:rPr>
+  </w:style>
+  <w:style w:type="character" w:styleId="ListLabel564">
+    <w:name w:val="ListLabel 564"/>
+    <w:qFormat/>
+    <w:rPr>
+      <w:i w:val="false"/>
+      <w:iCs w:val="false"/>
+    </w:rPr>
+  </w:style>
+  <w:style w:type="character" w:styleId="ListLabel565">
+    <w:name w:val="ListLabel 565"/>
+    <w:qFormat/>
+    <w:rPr>
+      <w:i w:val="false"/>
+      <w:iCs w:val="false"/>
+    </w:rPr>
+  </w:style>
+  <w:style w:type="character" w:styleId="ListLabel566">
+    <w:name w:val="ListLabel 566"/>
+    <w:qFormat/>
+    <w:rPr>
+      <w:i w:val="false"/>
+      <w:iCs w:val="false"/>
+    </w:rPr>
+  </w:style>
+  <w:style w:type="character" w:styleId="ListLabel567">
+    <w:name w:val="ListLabel 567"/>
+    <w:qFormat/>
+    <w:rPr>
+      <w:i w:val="false"/>
+      <w:iCs w:val="false"/>
+    </w:rPr>
+  </w:style>
+  <w:style w:type="character" w:styleId="ListLabel568">
+    <w:name w:val="ListLabel 568"/>
+    <w:qFormat/>
+    <w:rPr>
+      <w:rFonts w:ascii="Calibri" w:hAnsi="Calibri" w:cs="OpenSymbol"/>
+      <w:b w:val="false"/>
+      <w:sz w:val="20"/>
+      <w:szCs w:val="20"/>
+    </w:rPr>
+  </w:style>
+  <w:style w:type="character" w:styleId="ListLabel569">
+    <w:name w:val="ListLabel 569"/>
+    <w:qFormat/>
+    <w:rPr>
+      <w:rFonts w:cs="OpenSymbol"/>
+      <w:sz w:val="20"/>
+      <w:szCs w:val="20"/>
+    </w:rPr>
+  </w:style>
+  <w:style w:type="character" w:styleId="ListLabel570">
+    <w:name w:val="ListLabel 570"/>
+    <w:qFormat/>
+    <w:rPr>
+      <w:rFonts w:cs="OpenSymbol"/>
+      <w:sz w:val="20"/>
+      <w:szCs w:val="20"/>
+    </w:rPr>
+  </w:style>
+  <w:style w:type="character" w:styleId="ListLabel571">
+    <w:name w:val="ListLabel 571"/>
+    <w:qFormat/>
+    <w:rPr>
+      <w:rFonts w:cs="OpenSymbol"/>
+      <w:sz w:val="20"/>
+      <w:szCs w:val="20"/>
+    </w:rPr>
+  </w:style>
+  <w:style w:type="character" w:styleId="ListLabel572">
+    <w:name w:val="ListLabel 572"/>
+    <w:qFormat/>
+    <w:rPr>
+      <w:rFonts w:cs="OpenSymbol"/>
+      <w:sz w:val="20"/>
+      <w:szCs w:val="20"/>
+    </w:rPr>
+  </w:style>
+  <w:style w:type="character" w:styleId="ListLabel573">
+    <w:name w:val="ListLabel 573"/>
+    <w:qFormat/>
+    <w:rPr>
+      <w:rFonts w:cs="OpenSymbol"/>
+      <w:sz w:val="20"/>
+      <w:szCs w:val="20"/>
+    </w:rPr>
+  </w:style>
+  <w:style w:type="character" w:styleId="ListLabel574">
+    <w:name w:val="ListLabel 574"/>
+    <w:qFormat/>
+    <w:rPr>
+      <w:rFonts w:cs="OpenSymbol"/>
+      <w:sz w:val="20"/>
+      <w:szCs w:val="20"/>
+    </w:rPr>
+  </w:style>
+  <w:style w:type="character" w:styleId="ListLabel575">
+    <w:name w:val="ListLabel 575"/>
+    <w:qFormat/>
+    <w:rPr>
+      <w:rFonts w:cs="OpenSymbol"/>
+      <w:sz w:val="20"/>
+      <w:szCs w:val="20"/>
+    </w:rPr>
+  </w:style>
+  <w:style w:type="character" w:styleId="ListLabel576">
+    <w:name w:val="ListLabel 576"/>
+    <w:qFormat/>
+    <w:rPr>
+      <w:rFonts w:cs="OpenSymbol"/>
+      <w:sz w:val="20"/>
+      <w:szCs w:val="20"/>
+    </w:rPr>
+  </w:style>
+  <w:style w:type="character" w:styleId="ListLabel577">
+    <w:name w:val="ListLabel 577"/>
+    <w:qFormat/>
+    <w:rPr>
+      <w:rFonts w:ascii="Calibri" w:hAnsi="Calibri"/>
+      <w:b w:val="false"/>
+      <w:i w:val="false"/>
+      <w:iCs w:val="false"/>
+      <w:sz w:val="24"/>
+    </w:rPr>
+  </w:style>
+  <w:style w:type="character" w:styleId="ListLabel578">
+    <w:name w:val="ListLabel 578"/>
+    <w:qFormat/>
+    <w:rPr>
+      <w:i w:val="false"/>
+      <w:iCs w:val="false"/>
+    </w:rPr>
+  </w:style>
+  <w:style w:type="character" w:styleId="ListLabel579">
+    <w:name w:val="ListLabel 579"/>
+    <w:qFormat/>
+    <w:rPr>
+      <w:i w:val="false"/>
+      <w:iCs w:val="false"/>
+    </w:rPr>
+  </w:style>
+  <w:style w:type="character" w:styleId="ListLabel580">
+    <w:name w:val="ListLabel 580"/>
+    <w:qFormat/>
+    <w:rPr>
+      <w:i w:val="false"/>
+      <w:iCs w:val="false"/>
+    </w:rPr>
+  </w:style>
+  <w:style w:type="character" w:styleId="ListLabel581">
+    <w:name w:val="ListLabel 581"/>
+    <w:qFormat/>
+    <w:rPr>
+      <w:i w:val="false"/>
+      <w:iCs w:val="false"/>
+    </w:rPr>
+  </w:style>
+  <w:style w:type="character" w:styleId="ListLabel582">
+    <w:name w:val="ListLabel 582"/>
+    <w:qFormat/>
+    <w:rPr>
+      <w:i w:val="false"/>
+      <w:iCs w:val="false"/>
+    </w:rPr>
+  </w:style>
+  <w:style w:type="character" w:styleId="ListLabel583">
+    <w:name w:val="ListLabel 583"/>
+    <w:qFormat/>
+    <w:rPr>
+      <w:i w:val="false"/>
+      <w:iCs w:val="false"/>
+    </w:rPr>
+  </w:style>
+  <w:style w:type="character" w:styleId="ListLabel584">
+    <w:name w:val="ListLabel 584"/>
+    <w:qFormat/>
+    <w:rPr>
+      <w:i w:val="false"/>
+      <w:iCs w:val="false"/>
+    </w:rPr>
+  </w:style>
+  <w:style w:type="character" w:styleId="ListLabel585">
+    <w:name w:val="ListLabel 585"/>
+    <w:qFormat/>
+    <w:rPr>
+      <w:i w:val="false"/>
+      <w:iCs w:val="false"/>
+    </w:rPr>
+  </w:style>
+  <w:style w:type="character" w:styleId="ListLabel586">
+    <w:name w:val="ListLabel 586"/>
+    <w:qFormat/>
+    <w:rPr>
+      <w:b w:val="false"/>
+      <w:i w:val="false"/>
+      <w:iCs w:val="false"/>
+    </w:rPr>
+  </w:style>
+  <w:style w:type="character" w:styleId="ListLabel587">
+    <w:name w:val="ListLabel 587"/>
+    <w:qFormat/>
+    <w:rPr>
+      <w:i w:val="false"/>
+      <w:iCs w:val="false"/>
+    </w:rPr>
+  </w:style>
+  <w:style w:type="character" w:styleId="ListLabel588">
+    <w:name w:val="ListLabel 588"/>
+    <w:qFormat/>
+    <w:rPr>
+      <w:i w:val="false"/>
+      <w:iCs w:val="false"/>
+    </w:rPr>
+  </w:style>
+  <w:style w:type="character" w:styleId="ListLabel589">
+    <w:name w:val="ListLabel 589"/>
+    <w:qFormat/>
+    <w:rPr>
+      <w:i w:val="false"/>
+      <w:iCs w:val="false"/>
+    </w:rPr>
+  </w:style>
+  <w:style w:type="character" w:styleId="ListLabel590">
+    <w:name w:val="ListLabel 590"/>
+    <w:qFormat/>
+    <w:rPr>
+      <w:i w:val="false"/>
+      <w:iCs w:val="false"/>
+    </w:rPr>
+  </w:style>
+  <w:style w:type="character" w:styleId="ListLabel591">
+    <w:name w:val="ListLabel 591"/>
+    <w:qFormat/>
+    <w:rPr>
+      <w:i w:val="false"/>
+      <w:iCs w:val="false"/>
+    </w:rPr>
+  </w:style>
+  <w:style w:type="character" w:styleId="ListLabel592">
+    <w:name w:val="ListLabel 592"/>
+    <w:qFormat/>
+    <w:rPr>
+      <w:i w:val="false"/>
+      <w:iCs w:val="false"/>
+    </w:rPr>
+  </w:style>
+  <w:style w:type="character" w:styleId="ListLabel593">
+    <w:name w:val="ListLabel 593"/>
+    <w:qFormat/>
+    <w:rPr>
+      <w:i w:val="false"/>
+      <w:iCs w:val="false"/>
+    </w:rPr>
+  </w:style>
+  <w:style w:type="character" w:styleId="ListLabel594">
+    <w:name w:val="ListLabel 594"/>
+    <w:qFormat/>
+    <w:rPr>
+      <w:i w:val="false"/>
+      <w:iCs w:val="false"/>
+    </w:rPr>
+  </w:style>
+  <w:style w:type="character" w:styleId="ListLabel595">
+    <w:name w:val="ListLabel 595"/>
+    <w:qFormat/>
+    <w:rPr>
+      <w:rFonts w:ascii="Calibri" w:hAnsi="Calibri" w:cs="OpenSymbol"/>
+      <w:b w:val="false"/>
+      <w:sz w:val="24"/>
+      <w:szCs w:val="20"/>
+    </w:rPr>
+  </w:style>
+  <w:style w:type="character" w:styleId="ListLabel596">
+    <w:name w:val="ListLabel 596"/>
+    <w:qFormat/>
+    <w:rPr>
+      <w:rFonts w:cs="OpenSymbol"/>
+      <w:sz w:val="20"/>
+      <w:szCs w:val="20"/>
+    </w:rPr>
+  </w:style>
+  <w:style w:type="character" w:styleId="ListLabel597">
+    <w:name w:val="ListLabel 597"/>
+    <w:qFormat/>
+    <w:rPr>
+      <w:rFonts w:cs="OpenSymbol"/>
+      <w:sz w:val="20"/>
+      <w:szCs w:val="20"/>
+    </w:rPr>
+  </w:style>
+  <w:style w:type="character" w:styleId="ListLabel598">
+    <w:name w:val="ListLabel 598"/>
+    <w:qFormat/>
+    <w:rPr>
+      <w:rFonts w:cs="OpenSymbol"/>
+      <w:sz w:val="20"/>
+      <w:szCs w:val="20"/>
+    </w:rPr>
+  </w:style>
+  <w:style w:type="character" w:styleId="ListLabel599">
+    <w:name w:val="ListLabel 599"/>
+    <w:qFormat/>
+    <w:rPr>
+      <w:rFonts w:cs="OpenSymbol"/>
+      <w:sz w:val="20"/>
+      <w:szCs w:val="20"/>
+    </w:rPr>
+  </w:style>
+  <w:style w:type="character" w:styleId="ListLabel600">
+    <w:name w:val="ListLabel 600"/>
+    <w:qFormat/>
+    <w:rPr>
+      <w:rFonts w:cs="OpenSymbol"/>
+      <w:sz w:val="20"/>
+      <w:szCs w:val="20"/>
+    </w:rPr>
+  </w:style>
+  <w:style w:type="character" w:styleId="ListLabel601">
+    <w:name w:val="ListLabel 601"/>
+    <w:qFormat/>
+    <w:rPr>
+      <w:rFonts w:cs="OpenSymbol"/>
+      <w:sz w:val="20"/>
+      <w:szCs w:val="20"/>
+    </w:rPr>
+  </w:style>
+  <w:style w:type="character" w:styleId="ListLabel602">
+    <w:name w:val="ListLabel 602"/>
+    <w:qFormat/>
+    <w:rPr>
+      <w:rFonts w:cs="OpenSymbol"/>
+      <w:sz w:val="20"/>
+      <w:szCs w:val="20"/>
+    </w:rPr>
+  </w:style>
+  <w:style w:type="character" w:styleId="ListLabel603">
+    <w:name w:val="ListLabel 603"/>
+    <w:qFormat/>
+    <w:rPr>
+      <w:rFonts w:cs="OpenSymbol"/>
+      <w:sz w:val="20"/>
+      <w:szCs w:val="20"/>
+    </w:rPr>
+  </w:style>
+  <w:style w:type="character" w:styleId="ListLabel604">
+    <w:name w:val="ListLabel 604"/>
+    <w:qFormat/>
+    <w:rPr>
+      <w:rFonts w:ascii="Calibri" w:hAnsi="Calibri"/>
+      <w:b w:val="false"/>
+      <w:i w:val="false"/>
+      <w:iCs w:val="false"/>
+      <w:sz w:val="24"/>
+    </w:rPr>
+  </w:style>
+  <w:style w:type="character" w:styleId="ListLabel605">
+    <w:name w:val="ListLabel 605"/>
+    <w:qFormat/>
+    <w:rPr>
+      <w:i w:val="false"/>
+      <w:iCs w:val="false"/>
+    </w:rPr>
+  </w:style>
+  <w:style w:type="character" w:styleId="ListLabel606">
+    <w:name w:val="ListLabel 606"/>
+    <w:qFormat/>
+    <w:rPr>
+      <w:i w:val="false"/>
+      <w:iCs w:val="false"/>
+    </w:rPr>
+  </w:style>
+  <w:style w:type="character" w:styleId="ListLabel607">
+    <w:name w:val="ListLabel 607"/>
+    <w:qFormat/>
+    <w:rPr>
+      <w:i w:val="false"/>
+      <w:iCs w:val="false"/>
+    </w:rPr>
+  </w:style>
+  <w:style w:type="character" w:styleId="ListLabel608">
+    <w:name w:val="ListLabel 608"/>
+    <w:qFormat/>
+    <w:rPr>
+      <w:i w:val="false"/>
+      <w:iCs w:val="false"/>
+    </w:rPr>
+  </w:style>
+  <w:style w:type="character" w:styleId="ListLabel609">
+    <w:name w:val="ListLabel 609"/>
+    <w:qFormat/>
+    <w:rPr>
+      <w:i w:val="false"/>
+      <w:iCs w:val="false"/>
+    </w:rPr>
+  </w:style>
+  <w:style w:type="character" w:styleId="ListLabel610">
+    <w:name w:val="ListLabel 610"/>
+    <w:qFormat/>
+    <w:rPr>
+      <w:i w:val="false"/>
+      <w:iCs w:val="false"/>
+    </w:rPr>
+  </w:style>
+  <w:style w:type="character" w:styleId="ListLabel611">
+    <w:name w:val="ListLabel 611"/>
+    <w:qFormat/>
+    <w:rPr>
+      <w:i w:val="false"/>
+      <w:iCs w:val="false"/>
+    </w:rPr>
+  </w:style>
+  <w:style w:type="character" w:styleId="ListLabel612">
+    <w:name w:val="ListLabel 612"/>
+    <w:qFormat/>
+    <w:rPr>
+      <w:i w:val="false"/>
+      <w:iCs w:val="false"/>
+    </w:rPr>
+  </w:style>
+  <w:style w:type="character" w:styleId="ListLabel613">
+    <w:name w:val="ListLabel 613"/>
+    <w:qFormat/>
+    <w:rPr>
+      <w:rFonts w:ascii="Calibri" w:hAnsi="Calibri" w:cs="OpenSymbol"/>
+      <w:b w:val="false"/>
+      <w:sz w:val="24"/>
+      <w:szCs w:val="20"/>
+    </w:rPr>
+  </w:style>
+  <w:style w:type="character" w:styleId="ListLabel614">
+    <w:name w:val="ListLabel 614"/>
+    <w:qFormat/>
+    <w:rPr>
+      <w:rFonts w:cs="OpenSymbol"/>
+      <w:sz w:val="20"/>
+      <w:szCs w:val="20"/>
+    </w:rPr>
+  </w:style>
+  <w:style w:type="character" w:styleId="ListLabel615">
+    <w:name w:val="ListLabel 615"/>
+    <w:qFormat/>
+    <w:rPr>
+      <w:rFonts w:cs="OpenSymbol"/>
+      <w:sz w:val="20"/>
+      <w:szCs w:val="20"/>
+    </w:rPr>
+  </w:style>
+  <w:style w:type="character" w:styleId="ListLabel616">
+    <w:name w:val="ListLabel 616"/>
+    <w:qFormat/>
+    <w:rPr>
+      <w:rFonts w:cs="OpenSymbol"/>
+      <w:sz w:val="20"/>
+      <w:szCs w:val="20"/>
+    </w:rPr>
+  </w:style>
+  <w:style w:type="character" w:styleId="ListLabel617">
+    <w:name w:val="ListLabel 617"/>
+    <w:qFormat/>
+    <w:rPr>
+      <w:rFonts w:cs="OpenSymbol"/>
+      <w:sz w:val="20"/>
+      <w:szCs w:val="20"/>
+    </w:rPr>
+  </w:style>
+  <w:style w:type="character" w:styleId="ListLabel618">
+    <w:name w:val="ListLabel 618"/>
+    <w:qFormat/>
+    <w:rPr>
+      <w:rFonts w:cs="OpenSymbol"/>
+      <w:sz w:val="20"/>
+      <w:szCs w:val="20"/>
+    </w:rPr>
+  </w:style>
+  <w:style w:type="character" w:styleId="ListLabel619">
+    <w:name w:val="ListLabel 619"/>
+    <w:qFormat/>
+    <w:rPr>
+      <w:rFonts w:cs="OpenSymbol"/>
+      <w:sz w:val="20"/>
+      <w:szCs w:val="20"/>
+    </w:rPr>
+  </w:style>
+  <w:style w:type="character" w:styleId="ListLabel620">
+    <w:name w:val="ListLabel 620"/>
+    <w:qFormat/>
+    <w:rPr>
+      <w:rFonts w:cs="OpenSymbol"/>
+      <w:sz w:val="20"/>
+      <w:szCs w:val="20"/>
+    </w:rPr>
+  </w:style>
+  <w:style w:type="character" w:styleId="ListLabel621">
+    <w:name w:val="ListLabel 621"/>
+    <w:qFormat/>
+    <w:rPr>
+      <w:rFonts w:cs="OpenSymbol"/>
+      <w:sz w:val="20"/>
+      <w:szCs w:val="20"/>
+    </w:rPr>
+  </w:style>
+  <w:style w:type="character" w:styleId="ListLabel622">
+    <w:name w:val="ListLabel 622"/>
+    <w:qFormat/>
+    <w:rPr>
+      <w:rFonts w:ascii="Calibri" w:hAnsi="Calibri"/>
+      <w:b w:val="false"/>
+      <w:i w:val="false"/>
+      <w:iCs w:val="false"/>
+      <w:sz w:val="24"/>
+    </w:rPr>
+  </w:style>
+  <w:style w:type="character" w:styleId="ListLabel623">
+    <w:name w:val="ListLabel 623"/>
+    <w:qFormat/>
+    <w:rPr>
+      <w:i w:val="false"/>
+      <w:iCs w:val="false"/>
+    </w:rPr>
+  </w:style>
+  <w:style w:type="character" w:styleId="ListLabel624">
+    <w:name w:val="ListLabel 624"/>
+    <w:qFormat/>
+    <w:rPr>
+      <w:i w:val="false"/>
+      <w:iCs w:val="false"/>
+    </w:rPr>
+  </w:style>
+  <w:style w:type="character" w:styleId="ListLabel625">
+    <w:name w:val="ListLabel 625"/>
+    <w:qFormat/>
+    <w:rPr>
+      <w:i w:val="false"/>
+      <w:iCs w:val="false"/>
+    </w:rPr>
+  </w:style>
+  <w:style w:type="character" w:styleId="ListLabel626">
+    <w:name w:val="ListLabel 626"/>
+    <w:qFormat/>
+    <w:rPr>
+      <w:i w:val="false"/>
+      <w:iCs w:val="false"/>
+    </w:rPr>
+  </w:style>
+  <w:style w:type="character" w:styleId="ListLabel627">
+    <w:name w:val="ListLabel 627"/>
+    <w:qFormat/>
+    <w:rPr>
+      <w:i w:val="false"/>
+      <w:iCs w:val="false"/>
+    </w:rPr>
+  </w:style>
+  <w:style w:type="character" w:styleId="ListLabel628">
+    <w:name w:val="ListLabel 628"/>
+    <w:qFormat/>
+    <w:rPr>
+      <w:i w:val="false"/>
+      <w:iCs w:val="false"/>
+    </w:rPr>
+  </w:style>
+  <w:style w:type="character" w:styleId="ListLabel629">
+    <w:name w:val="ListLabel 629"/>
+    <w:qFormat/>
+    <w:rPr>
+      <w:i w:val="false"/>
+      <w:iCs w:val="false"/>
+    </w:rPr>
+  </w:style>
+  <w:style w:type="character" w:styleId="ListLabel630">
+    <w:name w:val="ListLabel 630"/>
+    <w:qFormat/>
+    <w:rPr>
+      <w:i w:val="false"/>
+      <w:iCs w:val="false"/>
+    </w:rPr>
+  </w:style>
+  <w:style w:type="character" w:styleId="ListLabel631">
+    <w:name w:val="ListLabel 631"/>
+    <w:qFormat/>
+    <w:rPr>
+      <w:rFonts w:ascii="Calibri" w:hAnsi="Calibri" w:cs="OpenSymbol"/>
+      <w:b w:val="false"/>
+      <w:sz w:val="24"/>
+      <w:szCs w:val="20"/>
+    </w:rPr>
+  </w:style>
+  <w:style w:type="character" w:styleId="ListLabel632">
+    <w:name w:val="ListLabel 632"/>
+    <w:qFormat/>
+    <w:rPr>
+      <w:rFonts w:cs="OpenSymbol"/>
+      <w:sz w:val="20"/>
+      <w:szCs w:val="20"/>
+    </w:rPr>
+  </w:style>
+  <w:style w:type="character" w:styleId="ListLabel633">
+    <w:name w:val="ListLabel 633"/>
+    <w:qFormat/>
+    <w:rPr>
+      <w:rFonts w:cs="OpenSymbol"/>
+      <w:sz w:val="20"/>
+      <w:szCs w:val="20"/>
+    </w:rPr>
+  </w:style>
+  <w:style w:type="character" w:styleId="ListLabel634">
+    <w:name w:val="ListLabel 634"/>
+    <w:qFormat/>
+    <w:rPr>
+      <w:rFonts w:cs="OpenSymbol"/>
+      <w:sz w:val="20"/>
+      <w:szCs w:val="20"/>
+    </w:rPr>
+  </w:style>
+  <w:style w:type="character" w:styleId="ListLabel635">
+    <w:name w:val="ListLabel 635"/>
+    <w:qFormat/>
+    <w:rPr>
+      <w:rFonts w:cs="OpenSymbol"/>
+      <w:sz w:val="20"/>
+      <w:szCs w:val="20"/>
+    </w:rPr>
+  </w:style>
+  <w:style w:type="character" w:styleId="ListLabel636">
+    <w:name w:val="ListLabel 636"/>
+    <w:qFormat/>
+    <w:rPr>
+      <w:rFonts w:cs="OpenSymbol"/>
+      <w:sz w:val="20"/>
+      <w:szCs w:val="20"/>
+    </w:rPr>
+  </w:style>
+  <w:style w:type="character" w:styleId="ListLabel637">
+    <w:name w:val="ListLabel 637"/>
+    <w:qFormat/>
+    <w:rPr>
+      <w:rFonts w:cs="OpenSymbol"/>
+      <w:sz w:val="20"/>
+      <w:szCs w:val="20"/>
+    </w:rPr>
+  </w:style>
+  <w:style w:type="character" w:styleId="ListLabel638">
+    <w:name w:val="ListLabel 638"/>
+    <w:qFormat/>
+    <w:rPr>
+      <w:rFonts w:cs="OpenSymbol"/>
+      <w:sz w:val="20"/>
+      <w:szCs w:val="20"/>
+    </w:rPr>
+  </w:style>
+  <w:style w:type="character" w:styleId="ListLabel639">
+    <w:name w:val="ListLabel 639"/>
+    <w:qFormat/>
+    <w:rPr>
+      <w:rFonts w:cs="OpenSymbol"/>
+      <w:sz w:val="20"/>
+      <w:szCs w:val="20"/>
+    </w:rPr>
+  </w:style>
+  <w:style w:type="character" w:styleId="ListLabel640">
+    <w:name w:val="ListLabel 640"/>
+    <w:qFormat/>
+    <w:rPr>
+      <w:i w:val="false"/>
+      <w:iCs w:val="false"/>
+    </w:rPr>
+  </w:style>
+  <w:style w:type="character" w:styleId="ListLabel641">
+    <w:name w:val="ListLabel 641"/>
+    <w:qFormat/>
+    <w:rPr>
+      <w:i w:val="false"/>
+      <w:iCs w:val="false"/>
+    </w:rPr>
+  </w:style>
+  <w:style w:type="character" w:styleId="ListLabel642">
+    <w:name w:val="ListLabel 642"/>
+    <w:qFormat/>
+    <w:rPr>
+      <w:rFonts w:ascii="Calibri" w:hAnsi="Calibri"/>
+      <w:b w:val="false"/>
+      <w:i w:val="false"/>
+      <w:iCs w:val="false"/>
+      <w:sz w:val="24"/>
+    </w:rPr>
+  </w:style>
+  <w:style w:type="character" w:styleId="ListLabel643">
+    <w:name w:val="ListLabel 643"/>
+    <w:qFormat/>
+    <w:rPr>
+      <w:i w:val="false"/>
+      <w:iCs w:val="false"/>
+    </w:rPr>
+  </w:style>
+  <w:style w:type="character" w:styleId="ListLabel644">
+    <w:name w:val="ListLabel 644"/>
+    <w:qFormat/>
+    <w:rPr>
+      <w:i w:val="false"/>
+      <w:iCs w:val="false"/>
+    </w:rPr>
+  </w:style>
+  <w:style w:type="character" w:styleId="ListLabel645">
+    <w:name w:val="ListLabel 645"/>
+    <w:qFormat/>
+    <w:rPr>
+      <w:i w:val="false"/>
+      <w:iCs w:val="false"/>
+    </w:rPr>
+  </w:style>
+  <w:style w:type="character" w:styleId="ListLabel646">
+    <w:name w:val="ListLabel 646"/>
+    <w:qFormat/>
+    <w:rPr>
+      <w:i w:val="false"/>
+      <w:iCs w:val="false"/>
+    </w:rPr>
+  </w:style>
+  <w:style w:type="character" w:styleId="ListLabel647">
+    <w:name w:val="ListLabel 647"/>
+    <w:qFormat/>
+    <w:rPr>
+      <w:i w:val="false"/>
+      <w:iCs w:val="false"/>
+    </w:rPr>
+  </w:style>
+  <w:style w:type="character" w:styleId="ListLabel648">
+    <w:name w:val="ListLabel 648"/>
+    <w:qFormat/>
+    <w:rPr>
+      <w:i w:val="false"/>
+      <w:iCs w:val="false"/>
+    </w:rPr>
+  </w:style>
+  <w:style w:type="character" w:styleId="ListLabel649">
+    <w:name w:val="ListLabel 649"/>
+    <w:qFormat/>
+    <w:rPr>
+      <w:rFonts w:ascii="Calibri" w:hAnsi="Calibri" w:cs="OpenSymbol"/>
+      <w:b w:val="false"/>
+      <w:sz w:val="24"/>
+      <w:szCs w:val="20"/>
+    </w:rPr>
+  </w:style>
+  <w:style w:type="character" w:styleId="ListLabel650">
+    <w:name w:val="ListLabel 650"/>
+    <w:qFormat/>
+    <w:rPr>
+      <w:rFonts w:cs="OpenSymbol"/>
+      <w:sz w:val="20"/>
+      <w:szCs w:val="20"/>
+    </w:rPr>
+  </w:style>
+  <w:style w:type="character" w:styleId="ListLabel651">
+    <w:name w:val="ListLabel 651"/>
+    <w:qFormat/>
+    <w:rPr>
+      <w:rFonts w:cs="OpenSymbol"/>
+      <w:sz w:val="20"/>
+      <w:szCs w:val="20"/>
+    </w:rPr>
+  </w:style>
+  <w:style w:type="character" w:styleId="ListLabel652">
+    <w:name w:val="ListLabel 652"/>
+    <w:qFormat/>
+    <w:rPr>
+      <w:rFonts w:cs="OpenSymbol"/>
+      <w:sz w:val="20"/>
+      <w:szCs w:val="20"/>
+    </w:rPr>
+  </w:style>
+  <w:style w:type="character" w:styleId="ListLabel653">
+    <w:name w:val="ListLabel 653"/>
+    <w:qFormat/>
+    <w:rPr>
+      <w:rFonts w:cs="OpenSymbol"/>
+      <w:sz w:val="20"/>
+      <w:szCs w:val="20"/>
+    </w:rPr>
+  </w:style>
+  <w:style w:type="character" w:styleId="ListLabel654">
+    <w:name w:val="ListLabel 654"/>
+    <w:qFormat/>
+    <w:rPr>
+      <w:rFonts w:cs="OpenSymbol"/>
+      <w:sz w:val="20"/>
+      <w:szCs w:val="20"/>
+    </w:rPr>
+  </w:style>
+  <w:style w:type="character" w:styleId="ListLabel655">
+    <w:name w:val="ListLabel 655"/>
+    <w:qFormat/>
+    <w:rPr>
+      <w:rFonts w:cs="OpenSymbol"/>
+      <w:sz w:val="20"/>
+      <w:szCs w:val="20"/>
+    </w:rPr>
+  </w:style>
+  <w:style w:type="character" w:styleId="ListLabel656">
+    <w:name w:val="ListLabel 656"/>
+    <w:qFormat/>
+    <w:rPr>
+      <w:rFonts w:cs="OpenSymbol"/>
+      <w:sz w:val="20"/>
+      <w:szCs w:val="20"/>
+    </w:rPr>
+  </w:style>
+  <w:style w:type="character" w:styleId="ListLabel657">
+    <w:name w:val="ListLabel 657"/>
+    <w:qFormat/>
+    <w:rPr>
+      <w:rFonts w:cs="OpenSymbol"/>
+      <w:sz w:val="20"/>
+      <w:szCs w:val="20"/>
+    </w:rPr>
+  </w:style>
+  <w:style w:type="character" w:styleId="ListLabel658">
+    <w:name w:val="ListLabel 658"/>
+    <w:qFormat/>
+    <w:rPr>
+      <w:i w:val="false"/>
+      <w:iCs w:val="false"/>
+    </w:rPr>
+  </w:style>
+  <w:style w:type="character" w:styleId="ListLabel659">
+    <w:name w:val="ListLabel 659"/>
+    <w:qFormat/>
+    <w:rPr>
+      <w:rFonts w:ascii="Calibri" w:hAnsi="Calibri"/>
+      <w:b w:val="false"/>
+      <w:i w:val="false"/>
+      <w:iCs w:val="false"/>
+      <w:sz w:val="24"/>
+    </w:rPr>
+  </w:style>
+  <w:style w:type="character" w:styleId="ListLabel660">
+    <w:name w:val="ListLabel 660"/>
+    <w:qFormat/>
+    <w:rPr>
+      <w:i w:val="false"/>
+      <w:iCs w:val="false"/>
+    </w:rPr>
+  </w:style>
+  <w:style w:type="character" w:styleId="ListLabel661">
+    <w:name w:val="ListLabel 661"/>
+    <w:qFormat/>
+    <w:rPr>
+      <w:i w:val="false"/>
+      <w:iCs w:val="false"/>
+    </w:rPr>
+  </w:style>
+  <w:style w:type="character" w:styleId="ListLabel662">
+    <w:name w:val="ListLabel 662"/>
+    <w:qFormat/>
+    <w:rPr>
+      <w:i w:val="false"/>
+      <w:iCs w:val="false"/>
+    </w:rPr>
+  </w:style>
+  <w:style w:type="character" w:styleId="ListLabel663">
+    <w:name w:val="ListLabel 663"/>
+    <w:qFormat/>
+    <w:rPr>
+      <w:i w:val="false"/>
+      <w:iCs w:val="false"/>
+    </w:rPr>
+  </w:style>
+  <w:style w:type="character" w:styleId="ListLabel664">
+    <w:name w:val="ListLabel 664"/>
+    <w:qFormat/>
+    <w:rPr>
+      <w:i w:val="false"/>
+      <w:iCs w:val="false"/>
+    </w:rPr>
+  </w:style>
+  <w:style w:type="character" w:styleId="ListLabel665">
+    <w:name w:val="ListLabel 665"/>
+    <w:qFormat/>
+    <w:rPr>
+      <w:i w:val="false"/>
+      <w:iCs w:val="false"/>
+    </w:rPr>
+  </w:style>
+  <w:style w:type="character" w:styleId="ListLabel666">
+    <w:name w:val="ListLabel 666"/>
+    <w:qFormat/>
+    <w:rPr>
+      <w:i w:val="false"/>
+      <w:iCs w:val="false"/>
+    </w:rPr>
+  </w:style>
   <w:style w:type="paragraph" w:styleId="Heading">
     <w:name w:val="Heading"/>
     <w:basedOn w:val="Normal"/>

</xml_diff>